<commit_message>
implementing the NLG part
</commit_message>
<xml_diff>
--- a/Project Plan.docx
+++ b/Project Plan.docx
@@ -1,6 +1,6 @@
 
 <file path=word/document.xml><?xml version="1.0" encoding="utf-8"?>
-<w:document xmlns:wpc="http://schemas.microsoft.com/office/word/2010/wordprocessingCanvas" xmlns:mo="http://schemas.microsoft.com/office/mac/office/2008/main" xmlns:mc="http://schemas.openxmlformats.org/markup-compatibility/2006" xmlns:mv="urn:schemas-microsoft-com:mac:vml" xmlns:o="urn:schemas-microsoft-com:office:office" xmlns:r="http://schemas.openxmlformats.org/officeDocument/2006/relationships" xmlns:m="http://schemas.openxmlformats.org/officeDocument/2006/math" xmlns:v="urn:schemas-microsoft-com:vml" xmlns:wp14="http://schemas.microsoft.com/office/word/2010/wordprocessingDrawing" xmlns:wp="http://schemas.openxmlformats.org/drawingml/2006/wordprocessingDrawing" xmlns:w10="urn:schemas-microsoft-com:office:word" xmlns:w="http://schemas.openxmlformats.org/wordprocessingml/2006/main" xmlns:w14="http://schemas.microsoft.com/office/word/2010/wordml" xmlns:wpg="http://schemas.microsoft.com/office/word/2010/wordprocessingGroup" xmlns:wpi="http://schemas.microsoft.com/office/word/2010/wordprocessingInk" xmlns:wne="http://schemas.microsoft.com/office/word/2006/wordml" xmlns:wps="http://schemas.microsoft.com/office/word/2010/wordprocessingShape" mc:Ignorable="w14 wp14">
+<w:document xmlns:wpc="http://schemas.microsoft.com/office/word/2010/wordprocessingCanvas" xmlns:cx="http://schemas.microsoft.com/office/drawing/2014/chartex" xmlns:cx1="http://schemas.microsoft.com/office/drawing/2015/9/8/chartex" xmlns:cx2="http://schemas.microsoft.com/office/drawing/2015/10/21/chartex" xmlns:cx3="http://schemas.microsoft.com/office/drawing/2016/5/9/chartex" xmlns:cx4="http://schemas.microsoft.com/office/drawing/2016/5/10/chartex" xmlns:cx5="http://schemas.microsoft.com/office/drawing/2016/5/11/chartex" xmlns:cx6="http://schemas.microsoft.com/office/drawing/2016/5/12/chartex" xmlns:cx7="http://schemas.microsoft.com/office/drawing/2016/5/13/chartex" xmlns:cx8="http://schemas.microsoft.com/office/drawing/2016/5/14/chartex" xmlns:mc="http://schemas.openxmlformats.org/markup-compatibility/2006" xmlns:aink="http://schemas.microsoft.com/office/drawing/2016/ink" xmlns:am3d="http://schemas.microsoft.com/office/drawing/2017/model3d" xmlns:o="urn:schemas-microsoft-com:office:office" xmlns:r="http://schemas.openxmlformats.org/officeDocument/2006/relationships" xmlns:m="http://schemas.openxmlformats.org/officeDocument/2006/math" xmlns:v="urn:schemas-microsoft-com:vml" xmlns:wp14="http://schemas.microsoft.com/office/word/2010/wordprocessingDrawing" xmlns:wp="http://schemas.openxmlformats.org/drawingml/2006/wordprocessingDrawing" xmlns:w10="urn:schemas-microsoft-com:office:word" xmlns:w="http://schemas.openxmlformats.org/wordprocessingml/2006/main" xmlns:w14="http://schemas.microsoft.com/office/word/2010/wordml" xmlns:w15="http://schemas.microsoft.com/office/word/2012/wordml" xmlns:w16cid="http://schemas.microsoft.com/office/word/2016/wordml/cid" xmlns:w16se="http://schemas.microsoft.com/office/word/2015/wordml/symex" xmlns:wpg="http://schemas.microsoft.com/office/word/2010/wordprocessingGroup" xmlns:wpi="http://schemas.microsoft.com/office/word/2010/wordprocessingInk" xmlns:wne="http://schemas.microsoft.com/office/word/2006/wordml" xmlns:wps="http://schemas.microsoft.com/office/word/2010/wordprocessingShape" mc:Ignorable="w14 w15 w16se w16cid wp14">
   <w:body>
     <w:p>
       <w:pPr>
@@ -20,23 +20,15 @@
     </w:p>
     <w:p>
       <w:pPr>
-        <w:pStyle w:val="a5"/>
+        <w:pStyle w:val="1"/>
       </w:pPr>
       <w:r>
-        <w:t xml:space="preserve">By: </w:t>
-      </w:r>
-      <w:proofErr w:type="spellStart"/>
-      <w:r>
-        <w:t>Xiaofeng</w:t>
-      </w:r>
-      <w:proofErr w:type="spellEnd"/>
-      <w:r>
-        <w:t xml:space="preserve"> Fu</w:t>
+        <w:t>By: Xiaofeng Fu</w:t>
       </w:r>
     </w:p>
     <w:p>
       <w:pPr>
-        <w:pStyle w:val="a5"/>
+        <w:pStyle w:val="1"/>
       </w:pPr>
       <w:r>
         <w:t>Supervisor: Anthony Hunter</w:t>
@@ -44,7 +36,7 @@
     </w:p>
     <w:p>
       <w:pPr>
-        <w:pStyle w:val="a5"/>
+        <w:pStyle w:val="1"/>
         <w:rPr>
           <w:b/>
           <w:bCs/>
@@ -53,7 +45,7 @@
     </w:p>
     <w:p>
       <w:pPr>
-        <w:pStyle w:val="a5"/>
+        <w:pStyle w:val="1"/>
         <w:rPr>
           <w:b/>
           <w:bCs/>
@@ -69,23 +61,20 @@
     </w:p>
     <w:p>
       <w:pPr>
-        <w:pStyle w:val="a5"/>
+        <w:pStyle w:val="1"/>
       </w:pPr>
       <w:r>
-        <w:t xml:space="preserve">This project is to build a natural language generation application for advising a user about London trip information on a website. It involves natural language processing </w:t>
-      </w:r>
-      <w:r>
-        <w:t>and natural language generation. This system will include following steps:</w:t>
+        <w:t>This project is to build a natural language generation application for advising a user about London trip information on a website. It involves natural language processing and natural language generation. This system will include following steps:</w:t>
       </w:r>
     </w:p>
     <w:p>
       <w:pPr>
-        <w:pStyle w:val="a5"/>
+        <w:pStyle w:val="1"/>
       </w:pPr>
     </w:p>
     <w:p>
       <w:pPr>
-        <w:pStyle w:val="a5"/>
+        <w:pStyle w:val="1"/>
       </w:pPr>
       <w:r>
         <w:t xml:space="preserve"> 1. Identify users’</w:t>
@@ -94,23 +83,15 @@
         <w:rPr>
           <w:lang w:val="it-IT"/>
         </w:rPr>
-        <w:t xml:space="preserve"> </w:t>
+        <w:t xml:space="preserve"> question</w:t>
       </w:r>
-      <w:proofErr w:type="spellStart"/>
-      <w:r>
-        <w:rPr>
-          <w:lang w:val="it-IT"/>
-        </w:rPr>
-        <w:t>question</w:t>
-      </w:r>
-      <w:proofErr w:type="spellEnd"/>
       <w:r>
         <w:t>s.</w:t>
       </w:r>
     </w:p>
     <w:p>
       <w:pPr>
-        <w:pStyle w:val="a5"/>
+        <w:pStyle w:val="1"/>
       </w:pPr>
       <w:r>
         <w:t xml:space="preserve"> 2. Collect the required trip information from the Internet or from a</w:t>
@@ -124,28 +105,25 @@
     </w:p>
     <w:p>
       <w:pPr>
-        <w:pStyle w:val="a5"/>
+        <w:pStyle w:val="1"/>
       </w:pPr>
       <w:r>
-        <w:t xml:space="preserve"> 3. Translate the keywords or phrases (machine readable language) tha</w:t>
-      </w:r>
-      <w:r>
-        <w:t xml:space="preserve">t get from the last step to an answer with complete sentences (human readable natural language). </w:t>
+        <w:t xml:space="preserve"> 3. Translate the keywords or phrases (machine readable language) that get from the last step to an answer with complete sentences (human readable natural language). </w:t>
       </w:r>
     </w:p>
     <w:p>
       <w:pPr>
-        <w:pStyle w:val="a5"/>
+        <w:pStyle w:val="1"/>
       </w:pPr>
     </w:p>
     <w:p>
       <w:pPr>
-        <w:pStyle w:val="a5"/>
+        <w:pStyle w:val="1"/>
       </w:pPr>
       <w:r>
         <w:t>To implement these functions, Natural Language Toolkit (</w:t>
       </w:r>
-      <w:hyperlink r:id="rId8" w:history="1">
+      <w:hyperlink r:id="rId7" w:history="1">
         <w:r>
           <w:rPr>
             <w:rStyle w:val="Hyperlink0"/>
@@ -154,20 +132,17 @@
         </w:r>
       </w:hyperlink>
       <w:r>
-        <w:t>) is needed. It is a platform for building Py</w:t>
-      </w:r>
-      <w:r>
-        <w:t>thon programs to work with human language data. Therefore, I will use Python as the main programming language to build this application.</w:t>
+        <w:t>) is needed. It is a platform for building Python programs to work with human language data. Therefore, I will use Python as the main programming language to build this application.</w:t>
       </w:r>
     </w:p>
     <w:p>
       <w:pPr>
-        <w:pStyle w:val="a5"/>
+        <w:pStyle w:val="1"/>
       </w:pPr>
     </w:p>
     <w:p>
       <w:pPr>
-        <w:pStyle w:val="a5"/>
+        <w:pStyle w:val="1"/>
         <w:rPr>
           <w:b/>
           <w:bCs/>
@@ -183,23 +158,12 @@
     </w:p>
     <w:p>
       <w:pPr>
-        <w:pStyle w:val="a5"/>
+        <w:pStyle w:val="1"/>
       </w:pPr>
       <w:r>
-        <w:t xml:space="preserve">The requirements of the London Trip Information Advisor are shown in the </w:t>
-      </w:r>
-      <w:proofErr w:type="spellStart"/>
-      <w:r>
-        <w:t>MoSCoW</w:t>
-      </w:r>
-      <w:proofErr w:type="spellEnd"/>
-      <w:r>
-        <w:t xml:space="preserve"> table</w:t>
+        <w:t>The requirements of the London Trip Information Advisor are shown in the MoSCoW table</w:t>
       </w:r>
       <w:r>
-        <w:rPr>
-          <w:lang w:val="zh-CN"/>
-        </w:rPr>
         <w:t xml:space="preserve"> </w:t>
       </w:r>
       <w:r>
@@ -221,12 +185,6 @@
         </w:tblBorders>
         <w:shd w:val="clear" w:color="auto" w:fill="BDC0BF"/>
         <w:tblLayout w:type="fixed"/>
-        <w:tblCellMar>
-          <w:top w:w="0" w:type="dxa"/>
-          <w:left w:w="0" w:type="dxa"/>
-          <w:bottom w:w="0" w:type="dxa"/>
-          <w:right w:w="0" w:type="dxa"/>
-        </w:tblCellMar>
         <w:tblLook w:val="04A0" w:firstRow="1" w:lastRow="0" w:firstColumn="1" w:lastColumn="0" w:noHBand="0" w:noVBand="1"/>
       </w:tblPr>
       <w:tblGrid>
@@ -235,14 +193,6 @@
         <w:gridCol w:w="1704"/>
       </w:tblGrid>
       <w:tr>
-        <w:tblPrEx>
-          <w:tblCellMar>
-            <w:top w:w="0" w:type="dxa"/>
-            <w:left w:w="0" w:type="dxa"/>
-            <w:bottom w:w="0" w:type="dxa"/>
-            <w:right w:w="0" w:type="dxa"/>
-          </w:tblCellMar>
-        </w:tblPrEx>
         <w:trPr>
           <w:trHeight w:val="279"/>
           <w:tblHeader/>
@@ -266,7 +216,7 @@
           </w:tcPr>
           <w:p>
             <w:pPr>
-              <w:pStyle w:val="1"/>
+              <w:pStyle w:val="10"/>
               <w:jc w:val="center"/>
             </w:pPr>
             <w:r>
@@ -293,14 +243,11 @@
           </w:tcPr>
           <w:p>
             <w:pPr>
-              <w:pStyle w:val="1"/>
+              <w:pStyle w:val="10"/>
               <w:jc w:val="center"/>
             </w:pPr>
             <w:r>
-              <w:t>Im</w:t>
-            </w:r>
-            <w:r>
-              <w:t>portance</w:t>
+              <w:t>Importance</w:t>
             </w:r>
           </w:p>
         </w:tc>
@@ -323,7 +270,7 @@
           </w:tcPr>
           <w:p>
             <w:pPr>
-              <w:pStyle w:val="1"/>
+              <w:pStyle w:val="10"/>
               <w:jc w:val="center"/>
             </w:pPr>
             <w:r>
@@ -335,12 +282,6 @@
       <w:tr>
         <w:tblPrEx>
           <w:shd w:val="clear" w:color="auto" w:fill="auto"/>
-          <w:tblCellMar>
-            <w:top w:w="0" w:type="dxa"/>
-            <w:left w:w="0" w:type="dxa"/>
-            <w:bottom w:w="0" w:type="dxa"/>
-            <w:right w:w="0" w:type="dxa"/>
-          </w:tblCellMar>
         </w:tblPrEx>
         <w:trPr>
           <w:trHeight w:val="482"/>
@@ -364,7 +305,7 @@
           </w:tcPr>
           <w:p>
             <w:pPr>
-              <w:pStyle w:val="1"/>
+              <w:pStyle w:val="10"/>
             </w:pPr>
             <w:r>
               <w:rPr>
@@ -449,12 +390,6 @@
       <w:tr>
         <w:tblPrEx>
           <w:shd w:val="clear" w:color="auto" w:fill="auto"/>
-          <w:tblCellMar>
-            <w:top w:w="0" w:type="dxa"/>
-            <w:left w:w="0" w:type="dxa"/>
-            <w:bottom w:w="0" w:type="dxa"/>
-            <w:right w:w="0" w:type="dxa"/>
-          </w:tblCellMar>
         </w:tblPrEx>
         <w:trPr>
           <w:trHeight w:val="279"/>
@@ -478,25 +413,13 @@
           </w:tcPr>
           <w:p>
             <w:pPr>
-              <w:pStyle w:val="1"/>
+              <w:pStyle w:val="10"/>
             </w:pPr>
             <w:r>
               <w:rPr>
                 <w:rFonts w:eastAsia="Arial Unicode MS" w:cs="Arial Unicode MS"/>
               </w:rPr>
-              <w:t>The ability to identify and understand users</w:t>
-            </w:r>
-            <w:r>
-              <w:rPr>
-                <w:rFonts w:eastAsia="Arial Unicode MS" w:cs="Arial Unicode MS"/>
-              </w:rPr>
-              <w:t xml:space="preserve">’ </w:t>
-            </w:r>
-            <w:r>
-              <w:rPr>
-                <w:rFonts w:eastAsia="Arial Unicode MS" w:cs="Arial Unicode MS"/>
-              </w:rPr>
-              <w:t>questions.</w:t>
+              <w:t>The ability to identify and understand users’ questions.</w:t>
             </w:r>
           </w:p>
         </w:tc>
@@ -567,12 +490,6 @@
       <w:tr>
         <w:tblPrEx>
           <w:shd w:val="clear" w:color="auto" w:fill="auto"/>
-          <w:tblCellMar>
-            <w:top w:w="0" w:type="dxa"/>
-            <w:left w:w="0" w:type="dxa"/>
-            <w:bottom w:w="0" w:type="dxa"/>
-            <w:right w:w="0" w:type="dxa"/>
-          </w:tblCellMar>
         </w:tblPrEx>
         <w:trPr>
           <w:trHeight w:val="279"/>
@@ -596,7 +513,7 @@
           </w:tcPr>
           <w:p>
             <w:pPr>
-              <w:pStyle w:val="1"/>
+              <w:pStyle w:val="10"/>
             </w:pPr>
             <w:r>
               <w:rPr>
@@ -676,12 +593,6 @@
       <w:tr>
         <w:tblPrEx>
           <w:shd w:val="clear" w:color="auto" w:fill="auto"/>
-          <w:tblCellMar>
-            <w:top w:w="0" w:type="dxa"/>
-            <w:left w:w="0" w:type="dxa"/>
-            <w:bottom w:w="0" w:type="dxa"/>
-            <w:right w:w="0" w:type="dxa"/>
-          </w:tblCellMar>
         </w:tblPrEx>
         <w:trPr>
           <w:trHeight w:val="479"/>
@@ -705,19 +616,13 @@
           </w:tcPr>
           <w:p>
             <w:pPr>
-              <w:pStyle w:val="1"/>
+              <w:pStyle w:val="10"/>
             </w:pPr>
             <w:r>
               <w:rPr>
                 <w:rFonts w:eastAsia="Arial Unicode MS" w:cs="Arial Unicode MS"/>
               </w:rPr>
-              <w:t xml:space="preserve">The ability </w:t>
-            </w:r>
-            <w:r>
-              <w:rPr>
-                <w:rFonts w:eastAsia="Arial Unicode MS" w:cs="Arial Unicode MS"/>
-              </w:rPr>
-              <w:t>to translate the potential answer to an answer written in natural language.</w:t>
+              <w:t>The ability to translate the potential answer to an answer written in natural language.</w:t>
             </w:r>
           </w:p>
         </w:tc>
@@ -778,12 +683,6 @@
       <w:tr>
         <w:tblPrEx>
           <w:shd w:val="clear" w:color="auto" w:fill="auto"/>
-          <w:tblCellMar>
-            <w:top w:w="0" w:type="dxa"/>
-            <w:left w:w="0" w:type="dxa"/>
-            <w:bottom w:w="0" w:type="dxa"/>
-            <w:right w:w="0" w:type="dxa"/>
-          </w:tblCellMar>
         </w:tblPrEx>
         <w:trPr>
           <w:trHeight w:val="279"/>
@@ -807,7 +706,7 @@
           </w:tcPr>
           <w:p>
             <w:pPr>
-              <w:pStyle w:val="1"/>
+              <w:pStyle w:val="10"/>
             </w:pPr>
             <w:r>
               <w:rPr>
@@ -867,9 +766,17 @@
           <w:p>
             <w:pPr>
               <w:jc w:val="center"/>
+              <w:rPr>
+                <w:lang w:val="en-GB"/>
+              </w:rPr>
             </w:pPr>
             <w:r>
-              <w:t>-</w:t>
+              <w:rPr>
+                <w:rFonts w:asciiTheme="minorHAnsi" w:hAnsiTheme="minorHAnsi"/>
+                <w:sz w:val="20"/>
+                <w:szCs w:val="20"/>
+              </w:rPr>
+              <w:t>Done</w:t>
             </w:r>
           </w:p>
         </w:tc>
@@ -877,12 +784,6 @@
       <w:tr>
         <w:tblPrEx>
           <w:shd w:val="clear" w:color="auto" w:fill="auto"/>
-          <w:tblCellMar>
-            <w:top w:w="0" w:type="dxa"/>
-            <w:left w:w="0" w:type="dxa"/>
-            <w:bottom w:w="0" w:type="dxa"/>
-            <w:right w:w="0" w:type="dxa"/>
-          </w:tblCellMar>
         </w:tblPrEx>
         <w:trPr>
           <w:trHeight w:val="279"/>
@@ -906,7 +807,7 @@
           </w:tcPr>
           <w:p>
             <w:pPr>
-              <w:pStyle w:val="1"/>
+              <w:pStyle w:val="10"/>
             </w:pPr>
             <w:r>
               <w:rPr>
@@ -973,12 +874,6 @@
       <w:tr>
         <w:tblPrEx>
           <w:shd w:val="clear" w:color="auto" w:fill="auto"/>
-          <w:tblCellMar>
-            <w:top w:w="0" w:type="dxa"/>
-            <w:left w:w="0" w:type="dxa"/>
-            <w:bottom w:w="0" w:type="dxa"/>
-            <w:right w:w="0" w:type="dxa"/>
-          </w:tblCellMar>
         </w:tblPrEx>
         <w:trPr>
           <w:trHeight w:val="279"/>
@@ -1002,7 +897,7 @@
           </w:tcPr>
           <w:p>
             <w:pPr>
-              <w:pStyle w:val="1"/>
+              <w:pStyle w:val="10"/>
             </w:pPr>
             <w:r>
               <w:rPr>
@@ -1061,15 +956,22 @@
               <w:jc w:val="center"/>
             </w:pPr>
             <w:r>
-              <w:t>-</w:t>
+              <w:rPr>
+                <w:rFonts w:asciiTheme="minorHAnsi" w:hAnsiTheme="minorHAnsi"/>
+                <w:sz w:val="20"/>
+                <w:szCs w:val="20"/>
+              </w:rPr>
+              <w:t>Done</w:t>
             </w:r>
+            <w:bookmarkStart w:id="0" w:name="_GoBack"/>
+            <w:bookmarkEnd w:id="0"/>
           </w:p>
         </w:tc>
       </w:tr>
     </w:tbl>
     <w:p>
       <w:pPr>
-        <w:pStyle w:val="a5"/>
+        <w:pStyle w:val="1"/>
         <w:rPr>
           <w:sz w:val="26"/>
           <w:szCs w:val="26"/>
@@ -1078,7 +980,7 @@
     </w:p>
     <w:p>
       <w:pPr>
-        <w:pStyle w:val="a5"/>
+        <w:pStyle w:val="1"/>
         <w:rPr>
           <w:sz w:val="26"/>
           <w:szCs w:val="26"/>
@@ -1087,7 +989,7 @@
     </w:p>
     <w:p>
       <w:pPr>
-        <w:pStyle w:val="a5"/>
+        <w:pStyle w:val="1"/>
         <w:rPr>
           <w:b/>
           <w:bCs/>
@@ -1103,22 +1005,19 @@
     </w:p>
     <w:p>
       <w:pPr>
-        <w:pStyle w:val="a5"/>
+        <w:pStyle w:val="1"/>
         <w:numPr>
           <w:ilvl w:val="0"/>
           <w:numId w:val="2"/>
         </w:numPr>
       </w:pPr>
       <w:r>
-        <w:t xml:space="preserve">An application </w:t>
-      </w:r>
-      <w:r>
-        <w:t>design specification.</w:t>
+        <w:t>An application design specification.</w:t>
       </w:r>
     </w:p>
     <w:p>
       <w:pPr>
-        <w:pStyle w:val="a5"/>
+        <w:pStyle w:val="1"/>
         <w:numPr>
           <w:ilvl w:val="0"/>
           <w:numId w:val="2"/>
@@ -1130,7 +1029,7 @@
     </w:p>
     <w:p>
       <w:pPr>
-        <w:pStyle w:val="a5"/>
+        <w:pStyle w:val="1"/>
         <w:numPr>
           <w:ilvl w:val="0"/>
           <w:numId w:val="2"/>
@@ -1142,12 +1041,12 @@
     </w:p>
     <w:p>
       <w:pPr>
-        <w:pStyle w:val="a5"/>
+        <w:pStyle w:val="1"/>
       </w:pPr>
     </w:p>
     <w:p>
       <w:pPr>
-        <w:pStyle w:val="a5"/>
+        <w:pStyle w:val="1"/>
         <w:rPr>
           <w:b/>
           <w:bCs/>
@@ -1163,7 +1062,7 @@
     </w:p>
     <w:p>
       <w:pPr>
-        <w:pStyle w:val="a5"/>
+        <w:pStyle w:val="1"/>
         <w:numPr>
           <w:ilvl w:val="0"/>
           <w:numId w:val="2"/>
@@ -1175,25 +1074,19 @@
     </w:p>
     <w:p>
       <w:pPr>
-        <w:pStyle w:val="a5"/>
+        <w:pStyle w:val="1"/>
         <w:numPr>
           <w:ilvl w:val="0"/>
           <w:numId w:val="2"/>
         </w:numPr>
       </w:pPr>
       <w:r>
-        <w:t>Mid-October to end October (2 w</w:t>
-      </w:r>
-      <w:r>
-        <w:t>eeks) F</w:t>
-      </w:r>
-      <w:r>
-        <w:t>ind a valid source and start system implementation.</w:t>
+        <w:t>Mid-October to end October (2 weeks) Find a valid source and start system implementation.</w:t>
       </w:r>
     </w:p>
     <w:p>
       <w:pPr>
-        <w:pStyle w:val="a5"/>
+        <w:pStyle w:val="1"/>
         <w:numPr>
           <w:ilvl w:val="0"/>
           <w:numId w:val="2"/>
@@ -1205,7 +1098,7 @@
     </w:p>
     <w:p>
       <w:pPr>
-        <w:pStyle w:val="a5"/>
+        <w:pStyle w:val="1"/>
         <w:numPr>
           <w:ilvl w:val="0"/>
           <w:numId w:val="2"/>
@@ -1214,32 +1107,27 @@
       <w:r>
         <w:t>Mid-February to mid-March (4 weeks) System testing and evaluation.</w:t>
       </w:r>
-      <w:bookmarkStart w:id="0" w:name="_GoBack"/>
-      <w:bookmarkEnd w:id="0"/>
     </w:p>
     <w:p>
       <w:pPr>
-        <w:pStyle w:val="a5"/>
+        <w:pStyle w:val="1"/>
         <w:numPr>
           <w:ilvl w:val="0"/>
           <w:numId w:val="3"/>
         </w:numPr>
       </w:pPr>
       <w:r>
-        <w:t>Mid-</w:t>
-      </w:r>
-      <w:r>
-        <w:t xml:space="preserve">March to end of April (6 weeks) Work on Final Report </w:t>
+        <w:t xml:space="preserve">Mid-March to end of April (6 weeks) Work on Final Report </w:t>
       </w:r>
     </w:p>
     <w:p>
       <w:pPr>
-        <w:pStyle w:val="a5"/>
+        <w:pStyle w:val="1"/>
       </w:pPr>
     </w:p>
     <w:sectPr>
-      <w:headerReference w:type="default" r:id="rId9"/>
-      <w:footerReference w:type="default" r:id="rId10"/>
+      <w:headerReference w:type="default" r:id="rId8"/>
+      <w:footerReference w:type="default" r:id="rId9"/>
       <w:pgSz w:w="11906" w:h="16838"/>
       <w:pgMar w:top="1134" w:right="1134" w:bottom="1134" w:left="1134" w:header="709" w:footer="850" w:gutter="0"/>
       <w:cols w:space="720"/>
@@ -1249,7 +1137,7 @@
 </file>
 
 <file path=word/endnotes.xml><?xml version="1.0" encoding="utf-8"?>
-<w:endnotes xmlns:wpc="http://schemas.microsoft.com/office/word/2010/wordprocessingCanvas" xmlns:mo="http://schemas.microsoft.com/office/mac/office/2008/main" xmlns:mc="http://schemas.openxmlformats.org/markup-compatibility/2006" xmlns:mv="urn:schemas-microsoft-com:mac:vml" xmlns:o="urn:schemas-microsoft-com:office:office" xmlns:r="http://schemas.openxmlformats.org/officeDocument/2006/relationships" xmlns:m="http://schemas.openxmlformats.org/officeDocument/2006/math" xmlns:v="urn:schemas-microsoft-com:vml" xmlns:wp14="http://schemas.microsoft.com/office/word/2010/wordprocessingDrawing" xmlns:wp="http://schemas.openxmlformats.org/drawingml/2006/wordprocessingDrawing" xmlns:w10="urn:schemas-microsoft-com:office:word" xmlns:w="http://schemas.openxmlformats.org/wordprocessingml/2006/main" xmlns:w14="http://schemas.microsoft.com/office/word/2010/wordml" xmlns:wpg="http://schemas.microsoft.com/office/word/2010/wordprocessingGroup" xmlns:wpi="http://schemas.microsoft.com/office/word/2010/wordprocessingInk" xmlns:wne="http://schemas.microsoft.com/office/word/2006/wordml" xmlns:wps="http://schemas.microsoft.com/office/word/2010/wordprocessingShape" mc:Ignorable="w14 wp14">
+<w:endnotes xmlns:wpc="http://schemas.microsoft.com/office/word/2010/wordprocessingCanvas" xmlns:cx="http://schemas.microsoft.com/office/drawing/2014/chartex" xmlns:cx1="http://schemas.microsoft.com/office/drawing/2015/9/8/chartex" xmlns:cx2="http://schemas.microsoft.com/office/drawing/2015/10/21/chartex" xmlns:cx3="http://schemas.microsoft.com/office/drawing/2016/5/9/chartex" xmlns:cx4="http://schemas.microsoft.com/office/drawing/2016/5/10/chartex" xmlns:cx5="http://schemas.microsoft.com/office/drawing/2016/5/11/chartex" xmlns:cx6="http://schemas.microsoft.com/office/drawing/2016/5/12/chartex" xmlns:cx7="http://schemas.microsoft.com/office/drawing/2016/5/13/chartex" xmlns:cx8="http://schemas.microsoft.com/office/drawing/2016/5/14/chartex" xmlns:mc="http://schemas.openxmlformats.org/markup-compatibility/2006" xmlns:aink="http://schemas.microsoft.com/office/drawing/2016/ink" xmlns:am3d="http://schemas.microsoft.com/office/drawing/2017/model3d" xmlns:o="urn:schemas-microsoft-com:office:office" xmlns:r="http://schemas.openxmlformats.org/officeDocument/2006/relationships" xmlns:m="http://schemas.openxmlformats.org/officeDocument/2006/math" xmlns:v="urn:schemas-microsoft-com:vml" xmlns:wp14="http://schemas.microsoft.com/office/word/2010/wordprocessingDrawing" xmlns:wp="http://schemas.openxmlformats.org/drawingml/2006/wordprocessingDrawing" xmlns:w10="urn:schemas-microsoft-com:office:word" xmlns:w="http://schemas.openxmlformats.org/wordprocessingml/2006/main" xmlns:w14="http://schemas.microsoft.com/office/word/2010/wordml" xmlns:w15="http://schemas.microsoft.com/office/word/2012/wordml" xmlns:w16cid="http://schemas.microsoft.com/office/word/2016/wordml/cid" xmlns:w16se="http://schemas.microsoft.com/office/word/2015/wordml/symex" xmlns:wpg="http://schemas.microsoft.com/office/word/2010/wordprocessingGroup" xmlns:wpi="http://schemas.microsoft.com/office/word/2010/wordprocessingInk" xmlns:wne="http://schemas.microsoft.com/office/word/2006/wordml" xmlns:wps="http://schemas.microsoft.com/office/word/2010/wordprocessingShape" mc:Ignorable="w14 w15 w16se w16cid wp14">
   <w:endnote w:type="separator" w:id="-1">
     <w:p>
       <w:r>
@@ -1268,13 +1156,13 @@
 </file>
 
 <file path=word/footer1.xml><?xml version="1.0" encoding="utf-8"?>
-<w:ftr xmlns:wpc="http://schemas.microsoft.com/office/word/2010/wordprocessingCanvas" xmlns:mo="http://schemas.microsoft.com/office/mac/office/2008/main" xmlns:mc="http://schemas.openxmlformats.org/markup-compatibility/2006" xmlns:mv="urn:schemas-microsoft-com:mac:vml" xmlns:o="urn:schemas-microsoft-com:office:office" xmlns:r="http://schemas.openxmlformats.org/officeDocument/2006/relationships" xmlns:m="http://schemas.openxmlformats.org/officeDocument/2006/math" xmlns:v="urn:schemas-microsoft-com:vml" xmlns:wp14="http://schemas.microsoft.com/office/word/2010/wordprocessingDrawing" xmlns:wp="http://schemas.openxmlformats.org/drawingml/2006/wordprocessingDrawing" xmlns:w10="urn:schemas-microsoft-com:office:word" xmlns:w="http://schemas.openxmlformats.org/wordprocessingml/2006/main" xmlns:w14="http://schemas.microsoft.com/office/word/2010/wordml" xmlns:wpg="http://schemas.microsoft.com/office/word/2010/wordprocessingGroup" xmlns:wpi="http://schemas.microsoft.com/office/word/2010/wordprocessingInk" xmlns:wne="http://schemas.microsoft.com/office/word/2006/wordml" xmlns:wps="http://schemas.microsoft.com/office/word/2010/wordprocessingShape" mc:Ignorable="w14 wp14">
+<w:ftr xmlns:wpc="http://schemas.microsoft.com/office/word/2010/wordprocessingCanvas" xmlns:cx="http://schemas.microsoft.com/office/drawing/2014/chartex" xmlns:cx1="http://schemas.microsoft.com/office/drawing/2015/9/8/chartex" xmlns:cx2="http://schemas.microsoft.com/office/drawing/2015/10/21/chartex" xmlns:cx3="http://schemas.microsoft.com/office/drawing/2016/5/9/chartex" xmlns:cx4="http://schemas.microsoft.com/office/drawing/2016/5/10/chartex" xmlns:cx5="http://schemas.microsoft.com/office/drawing/2016/5/11/chartex" xmlns:cx6="http://schemas.microsoft.com/office/drawing/2016/5/12/chartex" xmlns:cx7="http://schemas.microsoft.com/office/drawing/2016/5/13/chartex" xmlns:cx8="http://schemas.microsoft.com/office/drawing/2016/5/14/chartex" xmlns:mc="http://schemas.openxmlformats.org/markup-compatibility/2006" xmlns:aink="http://schemas.microsoft.com/office/drawing/2016/ink" xmlns:am3d="http://schemas.microsoft.com/office/drawing/2017/model3d" xmlns:o="urn:schemas-microsoft-com:office:office" xmlns:r="http://schemas.openxmlformats.org/officeDocument/2006/relationships" xmlns:m="http://schemas.openxmlformats.org/officeDocument/2006/math" xmlns:v="urn:schemas-microsoft-com:vml" xmlns:wp14="http://schemas.microsoft.com/office/word/2010/wordprocessingDrawing" xmlns:wp="http://schemas.openxmlformats.org/drawingml/2006/wordprocessingDrawing" xmlns:w10="urn:schemas-microsoft-com:office:word" xmlns:w="http://schemas.openxmlformats.org/wordprocessingml/2006/main" xmlns:w14="http://schemas.microsoft.com/office/word/2010/wordml" xmlns:w15="http://schemas.microsoft.com/office/word/2012/wordml" xmlns:w16cid="http://schemas.microsoft.com/office/word/2016/wordml/cid" xmlns:w16se="http://schemas.microsoft.com/office/word/2015/wordml/symex" xmlns:wpg="http://schemas.microsoft.com/office/word/2010/wordprocessingGroup" xmlns:wpi="http://schemas.microsoft.com/office/word/2010/wordprocessingInk" xmlns:wne="http://schemas.microsoft.com/office/word/2006/wordml" xmlns:wps="http://schemas.microsoft.com/office/word/2010/wordprocessingShape" mc:Ignorable="w14 w15 w16se w16cid wp14">
   <w:p/>
 </w:ftr>
 </file>
 
 <file path=word/footnotes.xml><?xml version="1.0" encoding="utf-8"?>
-<w:footnotes xmlns:wpc="http://schemas.microsoft.com/office/word/2010/wordprocessingCanvas" xmlns:mo="http://schemas.microsoft.com/office/mac/office/2008/main" xmlns:mc="http://schemas.openxmlformats.org/markup-compatibility/2006" xmlns:mv="urn:schemas-microsoft-com:mac:vml" xmlns:o="urn:schemas-microsoft-com:office:office" xmlns:r="http://schemas.openxmlformats.org/officeDocument/2006/relationships" xmlns:m="http://schemas.openxmlformats.org/officeDocument/2006/math" xmlns:v="urn:schemas-microsoft-com:vml" xmlns:wp14="http://schemas.microsoft.com/office/word/2010/wordprocessingDrawing" xmlns:wp="http://schemas.openxmlformats.org/drawingml/2006/wordprocessingDrawing" xmlns:w10="urn:schemas-microsoft-com:office:word" xmlns:w="http://schemas.openxmlformats.org/wordprocessingml/2006/main" xmlns:w14="http://schemas.microsoft.com/office/word/2010/wordml" xmlns:wpg="http://schemas.microsoft.com/office/word/2010/wordprocessingGroup" xmlns:wpi="http://schemas.microsoft.com/office/word/2010/wordprocessingInk" xmlns:wne="http://schemas.microsoft.com/office/word/2006/wordml" xmlns:wps="http://schemas.microsoft.com/office/word/2010/wordprocessingShape" mc:Ignorable="w14 wp14">
+<w:footnotes xmlns:wpc="http://schemas.microsoft.com/office/word/2010/wordprocessingCanvas" xmlns:cx="http://schemas.microsoft.com/office/drawing/2014/chartex" xmlns:cx1="http://schemas.microsoft.com/office/drawing/2015/9/8/chartex" xmlns:cx2="http://schemas.microsoft.com/office/drawing/2015/10/21/chartex" xmlns:cx3="http://schemas.microsoft.com/office/drawing/2016/5/9/chartex" xmlns:cx4="http://schemas.microsoft.com/office/drawing/2016/5/10/chartex" xmlns:cx5="http://schemas.microsoft.com/office/drawing/2016/5/11/chartex" xmlns:cx6="http://schemas.microsoft.com/office/drawing/2016/5/12/chartex" xmlns:cx7="http://schemas.microsoft.com/office/drawing/2016/5/13/chartex" xmlns:cx8="http://schemas.microsoft.com/office/drawing/2016/5/14/chartex" xmlns:mc="http://schemas.openxmlformats.org/markup-compatibility/2006" xmlns:aink="http://schemas.microsoft.com/office/drawing/2016/ink" xmlns:am3d="http://schemas.microsoft.com/office/drawing/2017/model3d" xmlns:o="urn:schemas-microsoft-com:office:office" xmlns:r="http://schemas.openxmlformats.org/officeDocument/2006/relationships" xmlns:m="http://schemas.openxmlformats.org/officeDocument/2006/math" xmlns:v="urn:schemas-microsoft-com:vml" xmlns:wp14="http://schemas.microsoft.com/office/word/2010/wordprocessingDrawing" xmlns:wp="http://schemas.openxmlformats.org/drawingml/2006/wordprocessingDrawing" xmlns:w10="urn:schemas-microsoft-com:office:word" xmlns:w="http://schemas.openxmlformats.org/wordprocessingml/2006/main" xmlns:w14="http://schemas.microsoft.com/office/word/2010/wordml" xmlns:w15="http://schemas.microsoft.com/office/word/2012/wordml" xmlns:w16cid="http://schemas.microsoft.com/office/word/2016/wordml/cid" xmlns:w16se="http://schemas.microsoft.com/office/word/2015/wordml/symex" xmlns:wpg="http://schemas.microsoft.com/office/word/2010/wordprocessingGroup" xmlns:wpi="http://schemas.microsoft.com/office/word/2010/wordprocessingInk" xmlns:wne="http://schemas.microsoft.com/office/word/2006/wordml" xmlns:wps="http://schemas.microsoft.com/office/word/2010/wordprocessingShape" mc:Ignorable="w14 w15 w16se w16cid wp14">
   <w:footnote w:type="separator" w:id="-1">
     <w:p>
       <w:r>
@@ -1293,20 +1181,20 @@
 </file>
 
 <file path=word/header1.xml><?xml version="1.0" encoding="utf-8"?>
-<w:hdr xmlns:wpc="http://schemas.microsoft.com/office/word/2010/wordprocessingCanvas" xmlns:mo="http://schemas.microsoft.com/office/mac/office/2008/main" xmlns:mc="http://schemas.openxmlformats.org/markup-compatibility/2006" xmlns:mv="urn:schemas-microsoft-com:mac:vml" xmlns:o="urn:schemas-microsoft-com:office:office" xmlns:r="http://schemas.openxmlformats.org/officeDocument/2006/relationships" xmlns:m="http://schemas.openxmlformats.org/officeDocument/2006/math" xmlns:v="urn:schemas-microsoft-com:vml" xmlns:wp14="http://schemas.microsoft.com/office/word/2010/wordprocessingDrawing" xmlns:wp="http://schemas.openxmlformats.org/drawingml/2006/wordprocessingDrawing" xmlns:w10="urn:schemas-microsoft-com:office:word" xmlns:w="http://schemas.openxmlformats.org/wordprocessingml/2006/main" xmlns:w14="http://schemas.microsoft.com/office/word/2010/wordml" xmlns:wpg="http://schemas.microsoft.com/office/word/2010/wordprocessingGroup" xmlns:wpi="http://schemas.microsoft.com/office/word/2010/wordprocessingInk" xmlns:wne="http://schemas.microsoft.com/office/word/2006/wordml" xmlns:wps="http://schemas.microsoft.com/office/word/2010/wordprocessingShape" mc:Ignorable="w14 wp14">
+<w:hdr xmlns:wpc="http://schemas.microsoft.com/office/word/2010/wordprocessingCanvas" xmlns:cx="http://schemas.microsoft.com/office/drawing/2014/chartex" xmlns:cx1="http://schemas.microsoft.com/office/drawing/2015/9/8/chartex" xmlns:cx2="http://schemas.microsoft.com/office/drawing/2015/10/21/chartex" xmlns:cx3="http://schemas.microsoft.com/office/drawing/2016/5/9/chartex" xmlns:cx4="http://schemas.microsoft.com/office/drawing/2016/5/10/chartex" xmlns:cx5="http://schemas.microsoft.com/office/drawing/2016/5/11/chartex" xmlns:cx6="http://schemas.microsoft.com/office/drawing/2016/5/12/chartex" xmlns:cx7="http://schemas.microsoft.com/office/drawing/2016/5/13/chartex" xmlns:cx8="http://schemas.microsoft.com/office/drawing/2016/5/14/chartex" xmlns:mc="http://schemas.openxmlformats.org/markup-compatibility/2006" xmlns:aink="http://schemas.microsoft.com/office/drawing/2016/ink" xmlns:am3d="http://schemas.microsoft.com/office/drawing/2017/model3d" xmlns:o="urn:schemas-microsoft-com:office:office" xmlns:r="http://schemas.openxmlformats.org/officeDocument/2006/relationships" xmlns:m="http://schemas.openxmlformats.org/officeDocument/2006/math" xmlns:v="urn:schemas-microsoft-com:vml" xmlns:wp14="http://schemas.microsoft.com/office/word/2010/wordprocessingDrawing" xmlns:wp="http://schemas.openxmlformats.org/drawingml/2006/wordprocessingDrawing" xmlns:w10="urn:schemas-microsoft-com:office:word" xmlns:w="http://schemas.openxmlformats.org/wordprocessingml/2006/main" xmlns:w14="http://schemas.microsoft.com/office/word/2010/wordml" xmlns:w15="http://schemas.microsoft.com/office/word/2012/wordml" xmlns:w16cid="http://schemas.microsoft.com/office/word/2016/wordml/cid" xmlns:w16se="http://schemas.microsoft.com/office/word/2015/wordml/symex" xmlns:wpg="http://schemas.microsoft.com/office/word/2010/wordprocessingGroup" xmlns:wpi="http://schemas.microsoft.com/office/word/2010/wordprocessingInk" xmlns:wne="http://schemas.microsoft.com/office/word/2006/wordml" xmlns:wps="http://schemas.microsoft.com/office/word/2010/wordprocessingShape" mc:Ignorable="w14 w15 w16se w16cid wp14">
   <w:p/>
 </w:hdr>
 </file>
 
 <file path=word/numbering.xml><?xml version="1.0" encoding="utf-8"?>
-<w:numbering xmlns:wpc="http://schemas.microsoft.com/office/word/2010/wordprocessingCanvas" xmlns:mo="http://schemas.microsoft.com/office/mac/office/2008/main" xmlns:mc="http://schemas.openxmlformats.org/markup-compatibility/2006" xmlns:mv="urn:schemas-microsoft-com:mac:vml" xmlns:o="urn:schemas-microsoft-com:office:office" xmlns:r="http://schemas.openxmlformats.org/officeDocument/2006/relationships" xmlns:m="http://schemas.openxmlformats.org/officeDocument/2006/math" xmlns:v="urn:schemas-microsoft-com:vml" xmlns:wp14="http://schemas.microsoft.com/office/word/2010/wordprocessingDrawing" xmlns:wp="http://schemas.openxmlformats.org/drawingml/2006/wordprocessingDrawing" xmlns:w10="urn:schemas-microsoft-com:office:word" xmlns:w="http://schemas.openxmlformats.org/wordprocessingml/2006/main" xmlns:w14="http://schemas.microsoft.com/office/word/2010/wordml" xmlns:wpg="http://schemas.microsoft.com/office/word/2010/wordprocessingGroup" xmlns:wpi="http://schemas.microsoft.com/office/word/2010/wordprocessingInk" xmlns:wne="http://schemas.microsoft.com/office/word/2006/wordml" xmlns:wps="http://schemas.microsoft.com/office/word/2010/wordprocessingShape" mc:Ignorable="w14 wp14">
-  <w:abstractNum w:abstractNumId="0">
+<w:numbering xmlns:wpc="http://schemas.microsoft.com/office/word/2010/wordprocessingCanvas" xmlns:cx="http://schemas.microsoft.com/office/drawing/2014/chartex" xmlns:cx1="http://schemas.microsoft.com/office/drawing/2015/9/8/chartex" xmlns:cx2="http://schemas.microsoft.com/office/drawing/2015/10/21/chartex" xmlns:cx3="http://schemas.microsoft.com/office/drawing/2016/5/9/chartex" xmlns:cx4="http://schemas.microsoft.com/office/drawing/2016/5/10/chartex" xmlns:cx5="http://schemas.microsoft.com/office/drawing/2016/5/11/chartex" xmlns:cx6="http://schemas.microsoft.com/office/drawing/2016/5/12/chartex" xmlns:cx7="http://schemas.microsoft.com/office/drawing/2016/5/13/chartex" xmlns:cx8="http://schemas.microsoft.com/office/drawing/2016/5/14/chartex" xmlns:mc="http://schemas.openxmlformats.org/markup-compatibility/2006" xmlns:aink="http://schemas.microsoft.com/office/drawing/2016/ink" xmlns:am3d="http://schemas.microsoft.com/office/drawing/2017/model3d" xmlns:o="urn:schemas-microsoft-com:office:office" xmlns:r="http://schemas.openxmlformats.org/officeDocument/2006/relationships" xmlns:m="http://schemas.openxmlformats.org/officeDocument/2006/math" xmlns:v="urn:schemas-microsoft-com:vml" xmlns:wp14="http://schemas.microsoft.com/office/word/2010/wordprocessingDrawing" xmlns:wp="http://schemas.openxmlformats.org/drawingml/2006/wordprocessingDrawing" xmlns:w10="urn:schemas-microsoft-com:office:word" xmlns:w="http://schemas.openxmlformats.org/wordprocessingml/2006/main" xmlns:w14="http://schemas.microsoft.com/office/word/2010/wordml" xmlns:w15="http://schemas.microsoft.com/office/word/2012/wordml" xmlns:w16cid="http://schemas.microsoft.com/office/word/2016/wordml/cid" xmlns:w16se="http://schemas.microsoft.com/office/word/2015/wordml/symex" xmlns:wpg="http://schemas.microsoft.com/office/word/2010/wordprocessingGroup" xmlns:wpi="http://schemas.microsoft.com/office/word/2010/wordprocessingInk" xmlns:wne="http://schemas.microsoft.com/office/word/2006/wordml" xmlns:wps="http://schemas.microsoft.com/office/word/2010/wordprocessingShape" mc:Ignorable="w14 w15 w16se w16cid wp14">
+  <w:abstractNum w:abstractNumId="0" w15:restartNumberingAfterBreak="0">
     <w:nsid w:val="694D0D01"/>
     <w:multiLevelType w:val="hybridMultilevel"/>
     <w:tmpl w:val="E1923756"/>
     <w:numStyleLink w:val="a"/>
   </w:abstractNum>
-  <w:abstractNum w:abstractNumId="1">
+  <w:abstractNum w:abstractNumId="1" w15:restartNumberingAfterBreak="0">
     <w:nsid w:val="76D87CA4"/>
     <w:multiLevelType w:val="hybridMultilevel"/>
     <w:tmpl w:val="E1923756"/>
@@ -1564,7 +1452,7 @@
   <w:num w:numId="3">
     <w:abstractNumId w:val="0"/>
     <w:lvlOverride w:ilvl="0">
-      <w:lvl w:ilvl="0" w:tplc="32D8FA58">
+      <w:lvl w:ilvl="0" w:tplc="A83A5C62">
         <w:start w:val="1"/>
         <w:numFmt w:val="bullet"/>
         <w:lvlText w:val="-"/>
@@ -1593,7 +1481,7 @@
       </w:lvl>
     </w:lvlOverride>
     <w:lvlOverride w:ilvl="1">
-      <w:lvl w:ilvl="1" w:tplc="B3401252">
+      <w:lvl w:ilvl="1" w:tplc="7B9C9112">
         <w:start w:val="1"/>
         <w:numFmt w:val="bullet"/>
         <w:lvlText w:val="-"/>
@@ -1622,7 +1510,7 @@
       </w:lvl>
     </w:lvlOverride>
     <w:lvlOverride w:ilvl="2">
-      <w:lvl w:ilvl="2" w:tplc="4BA8CB72">
+      <w:lvl w:ilvl="2" w:tplc="F9C007D2">
         <w:start w:val="1"/>
         <w:numFmt w:val="bullet"/>
         <w:lvlText w:val="-"/>
@@ -1651,7 +1539,7 @@
       </w:lvl>
     </w:lvlOverride>
     <w:lvlOverride w:ilvl="3">
-      <w:lvl w:ilvl="3" w:tplc="4E04617A">
+      <w:lvl w:ilvl="3" w:tplc="6E261ABA">
         <w:start w:val="1"/>
         <w:numFmt w:val="bullet"/>
         <w:lvlText w:val="-"/>
@@ -1680,7 +1568,7 @@
       </w:lvl>
     </w:lvlOverride>
     <w:lvlOverride w:ilvl="4">
-      <w:lvl w:ilvl="4" w:tplc="0B3A2DC8">
+      <w:lvl w:ilvl="4" w:tplc="B590F196">
         <w:start w:val="1"/>
         <w:numFmt w:val="bullet"/>
         <w:lvlText w:val="-"/>
@@ -1709,7 +1597,7 @@
       </w:lvl>
     </w:lvlOverride>
     <w:lvlOverride w:ilvl="5">
-      <w:lvl w:ilvl="5" w:tplc="DAF806A4">
+      <w:lvl w:ilvl="5" w:tplc="B5E0BF58">
         <w:start w:val="1"/>
         <w:numFmt w:val="bullet"/>
         <w:lvlText w:val="-"/>
@@ -1738,7 +1626,7 @@
       </w:lvl>
     </w:lvlOverride>
     <w:lvlOverride w:ilvl="6">
-      <w:lvl w:ilvl="6" w:tplc="0E1A3CF2">
+      <w:lvl w:ilvl="6" w:tplc="38B00F8E">
         <w:start w:val="1"/>
         <w:numFmt w:val="bullet"/>
         <w:lvlText w:val="-"/>
@@ -1767,7 +1655,7 @@
       </w:lvl>
     </w:lvlOverride>
     <w:lvlOverride w:ilvl="7">
-      <w:lvl w:ilvl="7" w:tplc="592EC984">
+      <w:lvl w:ilvl="7" w:tplc="FF2A98C0">
         <w:start w:val="1"/>
         <w:numFmt w:val="bullet"/>
         <w:lvlText w:val="-"/>
@@ -1796,7 +1684,7 @@
       </w:lvl>
     </w:lvlOverride>
     <w:lvlOverride w:ilvl="8">
-      <w:lvl w:ilvl="8" w:tplc="627EDA28">
+      <w:lvl w:ilvl="8" w:tplc="88409BDC">
         <w:start w:val="1"/>
         <w:numFmt w:val="bullet"/>
         <w:lvlText w:val="-"/>
@@ -1829,7 +1717,7 @@
 </file>
 
 <file path=word/styles.xml><?xml version="1.0" encoding="utf-8"?>
-<w:styles xmlns:mc="http://schemas.openxmlformats.org/markup-compatibility/2006" xmlns:r="http://schemas.openxmlformats.org/officeDocument/2006/relationships" xmlns:w="http://schemas.openxmlformats.org/wordprocessingml/2006/main" xmlns:w14="http://schemas.microsoft.com/office/word/2010/wordml" mc:Ignorable="w14">
+<w:styles xmlns:mc="http://schemas.openxmlformats.org/markup-compatibility/2006" xmlns:r="http://schemas.openxmlformats.org/officeDocument/2006/relationships" xmlns:w="http://schemas.openxmlformats.org/wordprocessingml/2006/main" xmlns:w14="http://schemas.microsoft.com/office/word/2010/wordml" xmlns:w15="http://schemas.microsoft.com/office/word/2012/wordml" xmlns:w16cid="http://schemas.microsoft.com/office/word/2016/wordml/cid" xmlns:w16se="http://schemas.microsoft.com/office/word/2015/wordml/symex" mc:Ignorable="w14 w15 w16se w16cid">
   <w:docDefaults>
     <w:rPrDefault>
       <w:rPr>
@@ -1851,144 +1739,377 @@
       </w:pPr>
     </w:pPrDefault>
   </w:docDefaults>
-  <w:latentStyles w:defLockedState="0" w:defUIPriority="99" w:defSemiHidden="1" w:defUnhideWhenUsed="1" w:defQFormat="0" w:count="276">
-    <w:lsdException w:name="Normal" w:semiHidden="0" w:uiPriority="0" w:unhideWhenUsed="0" w:qFormat="1"/>
-    <w:lsdException w:name="heading 1" w:semiHidden="0" w:uiPriority="9" w:unhideWhenUsed="0" w:qFormat="1"/>
-    <w:lsdException w:name="heading 2" w:uiPriority="9" w:qFormat="1"/>
-    <w:lsdException w:name="heading 3" w:uiPriority="9" w:qFormat="1"/>
-    <w:lsdException w:name="heading 4" w:uiPriority="9" w:qFormat="1"/>
-    <w:lsdException w:name="heading 5" w:uiPriority="9" w:qFormat="1"/>
-    <w:lsdException w:name="heading 6" w:uiPriority="9" w:qFormat="1"/>
-    <w:lsdException w:name="heading 7" w:uiPriority="9" w:qFormat="1"/>
-    <w:lsdException w:name="heading 8" w:uiPriority="9" w:qFormat="1"/>
-    <w:lsdException w:name="heading 9" w:uiPriority="9" w:qFormat="1"/>
-    <w:lsdException w:name="toc 1" w:uiPriority="39"/>
-    <w:lsdException w:name="toc 2" w:uiPriority="39"/>
-    <w:lsdException w:name="toc 3" w:uiPriority="39"/>
-    <w:lsdException w:name="toc 4" w:uiPriority="39"/>
-    <w:lsdException w:name="toc 5" w:uiPriority="39"/>
-    <w:lsdException w:name="toc 6" w:uiPriority="39"/>
-    <w:lsdException w:name="toc 7" w:uiPriority="39"/>
-    <w:lsdException w:name="toc 8" w:uiPriority="39"/>
-    <w:lsdException w:name="toc 9" w:uiPriority="39"/>
-    <w:lsdException w:name="caption" w:uiPriority="35" w:qFormat="1"/>
-    <w:lsdException w:name="Title" w:semiHidden="0" w:uiPriority="10" w:unhideWhenUsed="0" w:qFormat="1"/>
-    <w:lsdException w:name="Default Paragraph Font" w:uiPriority="1"/>
-    <w:lsdException w:name="Subtitle" w:semiHidden="0" w:uiPriority="11" w:unhideWhenUsed="0" w:qFormat="1"/>
-    <w:lsdException w:name="Strong" w:semiHidden="0" w:uiPriority="22" w:unhideWhenUsed="0" w:qFormat="1"/>
-    <w:lsdException w:name="Emphasis" w:semiHidden="0" w:uiPriority="20" w:unhideWhenUsed="0" w:qFormat="1"/>
-    <w:lsdException w:name="Table Grid" w:semiHidden="0" w:uiPriority="59" w:unhideWhenUsed="0"/>
-    <w:lsdException w:name="Placeholder Text" w:unhideWhenUsed="0"/>
-    <w:lsdException w:name="No Spacing" w:semiHidden="0" w:uiPriority="1" w:unhideWhenUsed="0" w:qFormat="1"/>
-    <w:lsdException w:name="Light Shading" w:semiHidden="0" w:uiPriority="60" w:unhideWhenUsed="0"/>
-    <w:lsdException w:name="Light List" w:semiHidden="0" w:uiPriority="61" w:unhideWhenUsed="0"/>
-    <w:lsdException w:name="Light Grid" w:semiHidden="0" w:uiPriority="62" w:unhideWhenUsed="0"/>
-    <w:lsdException w:name="Medium Shading 1" w:semiHidden="0" w:uiPriority="63" w:unhideWhenUsed="0"/>
-    <w:lsdException w:name="Medium Shading 2" w:semiHidden="0" w:uiPriority="64" w:unhideWhenUsed="0"/>
-    <w:lsdException w:name="Medium List 1" w:semiHidden="0" w:uiPriority="65" w:unhideWhenUsed="0"/>
-    <w:lsdException w:name="Medium List 2" w:semiHidden="0" w:uiPriority="66" w:unhideWhenUsed="0"/>
-    <w:lsdException w:name="Medium Grid 1" w:semiHidden="0" w:uiPriority="67" w:unhideWhenUsed="0"/>
-    <w:lsdException w:name="Medium Grid 2" w:semiHidden="0" w:uiPriority="68" w:unhideWhenUsed="0"/>
-    <w:lsdException w:name="Medium Grid 3" w:semiHidden="0" w:uiPriority="69" w:unhideWhenUsed="0"/>
-    <w:lsdException w:name="Dark List" w:semiHidden="0" w:uiPriority="70" w:unhideWhenUsed="0"/>
-    <w:lsdException w:name="Colorful Shading" w:semiHidden="0" w:uiPriority="71" w:unhideWhenUsed="0"/>
-    <w:lsdException w:name="Colorful List" w:semiHidden="0" w:uiPriority="72" w:unhideWhenUsed="0"/>
-    <w:lsdException w:name="Colorful Grid" w:semiHidden="0" w:uiPriority="73" w:unhideWhenUsed="0"/>
-    <w:lsdException w:name="Light Shading Accent 1" w:semiHidden="0" w:uiPriority="60" w:unhideWhenUsed="0"/>
-    <w:lsdException w:name="Light List Accent 1" w:semiHidden="0" w:uiPriority="61" w:unhideWhenUsed="0"/>
-    <w:lsdException w:name="Light Grid Accent 1" w:semiHidden="0" w:uiPriority="62" w:unhideWhenUsed="0"/>
-    <w:lsdException w:name="Medium Shading 1 Accent 1" w:semiHidden="0" w:uiPriority="63" w:unhideWhenUsed="0"/>
-    <w:lsdException w:name="Medium Shading 2 Accent 1" w:semiHidden="0" w:uiPriority="64" w:unhideWhenUsed="0"/>
-    <w:lsdException w:name="Medium List 1 Accent 1" w:semiHidden="0" w:uiPriority="65" w:unhideWhenUsed="0"/>
-    <w:lsdException w:name="Revision" w:unhideWhenUsed="0"/>
-    <w:lsdException w:name="List Paragraph" w:semiHidden="0" w:uiPriority="34" w:unhideWhenUsed="0" w:qFormat="1"/>
-    <w:lsdException w:name="Quote" w:semiHidden="0" w:uiPriority="29" w:unhideWhenUsed="0" w:qFormat="1"/>
-    <w:lsdException w:name="Intense Quote" w:semiHidden="0" w:uiPriority="30" w:unhideWhenUsed="0" w:qFormat="1"/>
-    <w:lsdException w:name="Medium List 2 Accent 1" w:semiHidden="0" w:uiPriority="66" w:unhideWhenUsed="0"/>
-    <w:lsdException w:name="Medium Grid 1 Accent 1" w:semiHidden="0" w:uiPriority="67" w:unhideWhenUsed="0"/>
-    <w:lsdException w:name="Medium Grid 2 Accent 1" w:semiHidden="0" w:uiPriority="68" w:unhideWhenUsed="0"/>
-    <w:lsdException w:name="Medium Grid 3 Accent 1" w:semiHidden="0" w:uiPriority="69" w:unhideWhenUsed="0"/>
-    <w:lsdException w:name="Dark List Accent 1" w:semiHidden="0" w:uiPriority="70" w:unhideWhenUsed="0"/>
-    <w:lsdException w:name="Colorful Shading Accent 1" w:semiHidden="0" w:uiPriority="71" w:unhideWhenUsed="0"/>
-    <w:lsdException w:name="Colorful List Accent 1" w:semiHidden="0" w:uiPriority="72" w:unhideWhenUsed="0"/>
-    <w:lsdException w:name="Colorful Grid Accent 1" w:semiHidden="0" w:uiPriority="73" w:unhideWhenUsed="0"/>
-    <w:lsdException w:name="Light Shading Accent 2" w:semiHidden="0" w:uiPriority="60" w:unhideWhenUsed="0"/>
-    <w:lsdException w:name="Light List Accent 2" w:semiHidden="0" w:uiPriority="61" w:unhideWhenUsed="0"/>
-    <w:lsdException w:name="Light Grid Accent 2" w:semiHidden="0" w:uiPriority="62" w:unhideWhenUsed="0"/>
-    <w:lsdException w:name="Medium Shading 1 Accent 2" w:semiHidden="0" w:uiPriority="63" w:unhideWhenUsed="0"/>
-    <w:lsdException w:name="Medium Shading 2 Accent 2" w:semiHidden="0" w:uiPriority="64" w:unhideWhenUsed="0"/>
-    <w:lsdException w:name="Medium List 1 Accent 2" w:semiHidden="0" w:uiPriority="65" w:unhideWhenUsed="0"/>
-    <w:lsdException w:name="Medium List 2 Accent 2" w:semiHidden="0" w:uiPriority="66" w:unhideWhenUsed="0"/>
-    <w:lsdException w:name="Medium Grid 1 Accent 2" w:semiHidden="0" w:uiPriority="67" w:unhideWhenUsed="0"/>
-    <w:lsdException w:name="Medium Grid 2 Accent 2" w:semiHidden="0" w:uiPriority="68" w:unhideWhenUsed="0"/>
-    <w:lsdException w:name="Medium Grid 3 Accent 2" w:semiHidden="0" w:uiPriority="69" w:unhideWhenUsed="0"/>
-    <w:lsdException w:name="Dark List Accent 2" w:semiHidden="0" w:uiPriority="70" w:unhideWhenUsed="0"/>
-    <w:lsdException w:name="Colorful Shading Accent 2" w:semiHidden="0" w:uiPriority="71" w:unhideWhenUsed="0"/>
-    <w:lsdException w:name="Colorful List Accent 2" w:semiHidden="0" w:uiPriority="72" w:unhideWhenUsed="0"/>
-    <w:lsdException w:name="Colorful Grid Accent 2" w:semiHidden="0" w:uiPriority="73" w:unhideWhenUsed="0"/>
-    <w:lsdException w:name="Light Shading Accent 3" w:semiHidden="0" w:uiPriority="60" w:unhideWhenUsed="0"/>
-    <w:lsdException w:name="Light List Accent 3" w:semiHidden="0" w:uiPriority="61" w:unhideWhenUsed="0"/>
-    <w:lsdException w:name="Light Grid Accent 3" w:semiHidden="0" w:uiPriority="62" w:unhideWhenUsed="0"/>
-    <w:lsdException w:name="Medium Shading 1 Accent 3" w:semiHidden="0" w:uiPriority="63" w:unhideWhenUsed="0"/>
-    <w:lsdException w:name="Medium Shading 2 Accent 3" w:semiHidden="0" w:uiPriority="64" w:unhideWhenUsed="0"/>
-    <w:lsdException w:name="Medium List 1 Accent 3" w:semiHidden="0" w:uiPriority="65" w:unhideWhenUsed="0"/>
-    <w:lsdException w:name="Medium List 2 Accent 3" w:semiHidden="0" w:uiPriority="66" w:unhideWhenUsed="0"/>
-    <w:lsdException w:name="Medium Grid 1 Accent 3" w:semiHidden="0" w:uiPriority="67" w:unhideWhenUsed="0"/>
-    <w:lsdException w:name="Medium Grid 2 Accent 3" w:semiHidden="0" w:uiPriority="68" w:unhideWhenUsed="0"/>
-    <w:lsdException w:name="Medium Grid 3 Accent 3" w:semiHidden="0" w:uiPriority="69" w:unhideWhenUsed="0"/>
-    <w:lsdException w:name="Dark List Accent 3" w:semiHidden="0" w:uiPriority="70" w:unhideWhenUsed="0"/>
-    <w:lsdException w:name="Colorful Shading Accent 3" w:semiHidden="0" w:uiPriority="71" w:unhideWhenUsed="0"/>
-    <w:lsdException w:name="Colorful List Accent 3" w:semiHidden="0" w:uiPriority="72" w:unhideWhenUsed="0"/>
-    <w:lsdException w:name="Colorful Grid Accent 3" w:semiHidden="0" w:uiPriority="73" w:unhideWhenUsed="0"/>
-    <w:lsdException w:name="Light Shading Accent 4" w:semiHidden="0" w:uiPriority="60" w:unhideWhenUsed="0"/>
-    <w:lsdException w:name="Light List Accent 4" w:semiHidden="0" w:uiPriority="61" w:unhideWhenUsed="0"/>
-    <w:lsdException w:name="Light Grid Accent 4" w:semiHidden="0" w:uiPriority="62" w:unhideWhenUsed="0"/>
-    <w:lsdException w:name="Medium Shading 1 Accent 4" w:semiHidden="0" w:uiPriority="63" w:unhideWhenUsed="0"/>
-    <w:lsdException w:name="Medium Shading 2 Accent 4" w:semiHidden="0" w:uiPriority="64" w:unhideWhenUsed="0"/>
-    <w:lsdException w:name="Medium List 1 Accent 4" w:semiHidden="0" w:uiPriority="65" w:unhideWhenUsed="0"/>
-    <w:lsdException w:name="Medium List 2 Accent 4" w:semiHidden="0" w:uiPriority="66" w:unhideWhenUsed="0"/>
-    <w:lsdException w:name="Medium Grid 1 Accent 4" w:semiHidden="0" w:uiPriority="67" w:unhideWhenUsed="0"/>
-    <w:lsdException w:name="Medium Grid 2 Accent 4" w:semiHidden="0" w:uiPriority="68" w:unhideWhenUsed="0"/>
-    <w:lsdException w:name="Medium Grid 3 Accent 4" w:semiHidden="0" w:uiPriority="69" w:unhideWhenUsed="0"/>
-    <w:lsdException w:name="Dark List Accent 4" w:semiHidden="0" w:uiPriority="70" w:unhideWhenUsed="0"/>
-    <w:lsdException w:name="Colorful Shading Accent 4" w:semiHidden="0" w:uiPriority="71" w:unhideWhenUsed="0"/>
-    <w:lsdException w:name="Colorful List Accent 4" w:semiHidden="0" w:uiPriority="72" w:unhideWhenUsed="0"/>
-    <w:lsdException w:name="Colorful Grid Accent 4" w:semiHidden="0" w:uiPriority="73" w:unhideWhenUsed="0"/>
-    <w:lsdException w:name="Light Shading Accent 5" w:semiHidden="0" w:uiPriority="60" w:unhideWhenUsed="0"/>
-    <w:lsdException w:name="Light List Accent 5" w:semiHidden="0" w:uiPriority="61" w:unhideWhenUsed="0"/>
-    <w:lsdException w:name="Light Grid Accent 5" w:semiHidden="0" w:uiPriority="62" w:unhideWhenUsed="0"/>
-    <w:lsdException w:name="Medium Shading 1 Accent 5" w:semiHidden="0" w:uiPriority="63" w:unhideWhenUsed="0"/>
-    <w:lsdException w:name="Medium Shading 2 Accent 5" w:semiHidden="0" w:uiPriority="64" w:unhideWhenUsed="0"/>
-    <w:lsdException w:name="Medium List 1 Accent 5" w:semiHidden="0" w:uiPriority="65" w:unhideWhenUsed="0"/>
-    <w:lsdException w:name="Medium List 2 Accent 5" w:semiHidden="0" w:uiPriority="66" w:unhideWhenUsed="0"/>
-    <w:lsdException w:name="Medium Grid 1 Accent 5" w:semiHidden="0" w:uiPriority="67" w:unhideWhenUsed="0"/>
-    <w:lsdException w:name="Medium Grid 2 Accent 5" w:semiHidden="0" w:uiPriority="68" w:unhideWhenUsed="0"/>
-    <w:lsdException w:name="Medium Grid 3 Accent 5" w:semiHidden="0" w:uiPriority="69" w:unhideWhenUsed="0"/>
-    <w:lsdException w:name="Dark List Accent 5" w:semiHidden="0" w:uiPriority="70" w:unhideWhenUsed="0"/>
-    <w:lsdException w:name="Colorful Shading Accent 5" w:semiHidden="0" w:uiPriority="71" w:unhideWhenUsed="0"/>
-    <w:lsdException w:name="Colorful List Accent 5" w:semiHidden="0" w:uiPriority="72" w:unhideWhenUsed="0"/>
-    <w:lsdException w:name="Colorful Grid Accent 5" w:semiHidden="0" w:uiPriority="73" w:unhideWhenUsed="0"/>
-    <w:lsdException w:name="Light Shading Accent 6" w:semiHidden="0" w:uiPriority="60" w:unhideWhenUsed="0"/>
-    <w:lsdException w:name="Light List Accent 6" w:semiHidden="0" w:uiPriority="61" w:unhideWhenUsed="0"/>
-    <w:lsdException w:name="Light Grid Accent 6" w:semiHidden="0" w:uiPriority="62" w:unhideWhenUsed="0"/>
-    <w:lsdException w:name="Medium Shading 1 Accent 6" w:semiHidden="0" w:uiPriority="63" w:unhideWhenUsed="0"/>
-    <w:lsdException w:name="Medium Shading 2 Accent 6" w:semiHidden="0" w:uiPriority="64" w:unhideWhenUsed="0"/>
-    <w:lsdException w:name="Medium List 1 Accent 6" w:semiHidden="0" w:uiPriority="65" w:unhideWhenUsed="0"/>
-    <w:lsdException w:name="Medium List 2 Accent 6" w:semiHidden="0" w:uiPriority="66" w:unhideWhenUsed="0"/>
-    <w:lsdException w:name="Medium Grid 1 Accent 6" w:semiHidden="0" w:uiPriority="67" w:unhideWhenUsed="0"/>
-    <w:lsdException w:name="Medium Grid 2 Accent 6" w:semiHidden="0" w:uiPriority="68" w:unhideWhenUsed="0"/>
-    <w:lsdException w:name="Medium Grid 3 Accent 6" w:semiHidden="0" w:uiPriority="69" w:unhideWhenUsed="0"/>
-    <w:lsdException w:name="Dark List Accent 6" w:semiHidden="0" w:uiPriority="70" w:unhideWhenUsed="0"/>
-    <w:lsdException w:name="Colorful Shading Accent 6" w:semiHidden="0" w:uiPriority="71" w:unhideWhenUsed="0"/>
-    <w:lsdException w:name="Colorful List Accent 6" w:semiHidden="0" w:uiPriority="72" w:unhideWhenUsed="0"/>
-    <w:lsdException w:name="Colorful Grid Accent 6" w:semiHidden="0" w:uiPriority="73" w:unhideWhenUsed="0"/>
-    <w:lsdException w:name="Subtle Emphasis" w:semiHidden="0" w:uiPriority="19" w:unhideWhenUsed="0" w:qFormat="1"/>
-    <w:lsdException w:name="Intense Emphasis" w:semiHidden="0" w:uiPriority="21" w:unhideWhenUsed="0" w:qFormat="1"/>
-    <w:lsdException w:name="Subtle Reference" w:semiHidden="0" w:uiPriority="31" w:unhideWhenUsed="0" w:qFormat="1"/>
-    <w:lsdException w:name="Intense Reference" w:semiHidden="0" w:uiPriority="32" w:unhideWhenUsed="0" w:qFormat="1"/>
-    <w:lsdException w:name="Book Title" w:semiHidden="0" w:uiPriority="33" w:unhideWhenUsed="0" w:qFormat="1"/>
-    <w:lsdException w:name="Bibliography" w:uiPriority="37"/>
-    <w:lsdException w:name="TOC Heading" w:uiPriority="39" w:qFormat="1"/>
+  <w:latentStyles w:defLockedState="0" w:defUIPriority="99" w:defSemiHidden="0" w:defUnhideWhenUsed="0" w:defQFormat="0" w:count="375">
+    <w:lsdException w:name="Normal" w:uiPriority="0" w:qFormat="1"/>
+    <w:lsdException w:name="heading 1" w:uiPriority="9" w:qFormat="1"/>
+    <w:lsdException w:name="heading 2" w:semiHidden="1" w:uiPriority="9" w:unhideWhenUsed="1" w:qFormat="1"/>
+    <w:lsdException w:name="heading 3" w:semiHidden="1" w:uiPriority="9" w:unhideWhenUsed="1" w:qFormat="1"/>
+    <w:lsdException w:name="heading 4" w:semiHidden="1" w:uiPriority="9" w:unhideWhenUsed="1" w:qFormat="1"/>
+    <w:lsdException w:name="heading 5" w:semiHidden="1" w:uiPriority="9" w:unhideWhenUsed="1" w:qFormat="1"/>
+    <w:lsdException w:name="heading 6" w:semiHidden="1" w:uiPriority="9" w:unhideWhenUsed="1" w:qFormat="1"/>
+    <w:lsdException w:name="heading 7" w:semiHidden="1" w:uiPriority="9" w:unhideWhenUsed="1" w:qFormat="1"/>
+    <w:lsdException w:name="heading 8" w:semiHidden="1" w:uiPriority="9" w:unhideWhenUsed="1" w:qFormat="1"/>
+    <w:lsdException w:name="heading 9" w:semiHidden="1" w:uiPriority="9" w:unhideWhenUsed="1" w:qFormat="1"/>
+    <w:lsdException w:name="index 1" w:semiHidden="1" w:unhideWhenUsed="1"/>
+    <w:lsdException w:name="index 2" w:semiHidden="1" w:unhideWhenUsed="1"/>
+    <w:lsdException w:name="index 3" w:semiHidden="1" w:unhideWhenUsed="1"/>
+    <w:lsdException w:name="index 4" w:semiHidden="1" w:unhideWhenUsed="1"/>
+    <w:lsdException w:name="index 5" w:semiHidden="1" w:unhideWhenUsed="1"/>
+    <w:lsdException w:name="index 6" w:semiHidden="1" w:unhideWhenUsed="1"/>
+    <w:lsdException w:name="index 7" w:semiHidden="1" w:unhideWhenUsed="1"/>
+    <w:lsdException w:name="index 8" w:semiHidden="1" w:unhideWhenUsed="1"/>
+    <w:lsdException w:name="index 9" w:semiHidden="1" w:unhideWhenUsed="1"/>
+    <w:lsdException w:name="toc 1" w:semiHidden="1" w:uiPriority="39" w:unhideWhenUsed="1"/>
+    <w:lsdException w:name="toc 2" w:semiHidden="1" w:uiPriority="39" w:unhideWhenUsed="1"/>
+    <w:lsdException w:name="toc 3" w:semiHidden="1" w:uiPriority="39" w:unhideWhenUsed="1"/>
+    <w:lsdException w:name="toc 4" w:semiHidden="1" w:uiPriority="39" w:unhideWhenUsed="1"/>
+    <w:lsdException w:name="toc 5" w:semiHidden="1" w:uiPriority="39" w:unhideWhenUsed="1"/>
+    <w:lsdException w:name="toc 6" w:semiHidden="1" w:uiPriority="39" w:unhideWhenUsed="1"/>
+    <w:lsdException w:name="toc 7" w:semiHidden="1" w:uiPriority="39" w:unhideWhenUsed="1"/>
+    <w:lsdException w:name="toc 8" w:semiHidden="1" w:uiPriority="39" w:unhideWhenUsed="1"/>
+    <w:lsdException w:name="toc 9" w:semiHidden="1" w:uiPriority="39" w:unhideWhenUsed="1"/>
+    <w:lsdException w:name="Normal Indent" w:semiHidden="1" w:unhideWhenUsed="1"/>
+    <w:lsdException w:name="footnote text" w:semiHidden="1" w:unhideWhenUsed="1"/>
+    <w:lsdException w:name="annotation text" w:semiHidden="1" w:unhideWhenUsed="1"/>
+    <w:lsdException w:name="header" w:semiHidden="1" w:unhideWhenUsed="1"/>
+    <w:lsdException w:name="footer" w:semiHidden="1" w:unhideWhenUsed="1"/>
+    <w:lsdException w:name="index heading" w:semiHidden="1" w:unhideWhenUsed="1"/>
+    <w:lsdException w:name="caption" w:semiHidden="1" w:uiPriority="35" w:unhideWhenUsed="1" w:qFormat="1"/>
+    <w:lsdException w:name="table of figures" w:semiHidden="1" w:unhideWhenUsed="1"/>
+    <w:lsdException w:name="envelope address" w:semiHidden="1" w:unhideWhenUsed="1"/>
+    <w:lsdException w:name="envelope return" w:semiHidden="1" w:unhideWhenUsed="1"/>
+    <w:lsdException w:name="footnote reference" w:semiHidden="1" w:unhideWhenUsed="1"/>
+    <w:lsdException w:name="annotation reference" w:semiHidden="1" w:unhideWhenUsed="1"/>
+    <w:lsdException w:name="line number" w:semiHidden="1" w:unhideWhenUsed="1"/>
+    <w:lsdException w:name="page number" w:semiHidden="1" w:unhideWhenUsed="1"/>
+    <w:lsdException w:name="endnote reference" w:semiHidden="1" w:unhideWhenUsed="1"/>
+    <w:lsdException w:name="endnote text" w:semiHidden="1" w:unhideWhenUsed="1"/>
+    <w:lsdException w:name="table of authorities" w:semiHidden="1" w:unhideWhenUsed="1"/>
+    <w:lsdException w:name="macro" w:semiHidden="1" w:unhideWhenUsed="1"/>
+    <w:lsdException w:name="toa heading" w:semiHidden="1" w:unhideWhenUsed="1"/>
+    <w:lsdException w:name="List" w:semiHidden="1" w:unhideWhenUsed="1"/>
+    <w:lsdException w:name="List Bullet" w:semiHidden="1" w:unhideWhenUsed="1"/>
+    <w:lsdException w:name="List Number" w:semiHidden="1" w:unhideWhenUsed="1"/>
+    <w:lsdException w:name="List 2" w:semiHidden="1" w:unhideWhenUsed="1"/>
+    <w:lsdException w:name="List 3" w:semiHidden="1" w:unhideWhenUsed="1"/>
+    <w:lsdException w:name="List 4" w:semiHidden="1" w:unhideWhenUsed="1"/>
+    <w:lsdException w:name="List 5" w:semiHidden="1" w:unhideWhenUsed="1"/>
+    <w:lsdException w:name="List Bullet 2" w:semiHidden="1" w:unhideWhenUsed="1"/>
+    <w:lsdException w:name="List Bullet 3" w:semiHidden="1" w:unhideWhenUsed="1"/>
+    <w:lsdException w:name="List Bullet 4" w:semiHidden="1" w:unhideWhenUsed="1"/>
+    <w:lsdException w:name="List Bullet 5" w:semiHidden="1" w:unhideWhenUsed="1"/>
+    <w:lsdException w:name="List Number 2" w:semiHidden="1" w:unhideWhenUsed="1"/>
+    <w:lsdException w:name="List Number 3" w:semiHidden="1" w:unhideWhenUsed="1"/>
+    <w:lsdException w:name="List Number 4" w:semiHidden="1" w:unhideWhenUsed="1"/>
+    <w:lsdException w:name="List Number 5" w:semiHidden="1" w:unhideWhenUsed="1"/>
+    <w:lsdException w:name="Title" w:uiPriority="10" w:qFormat="1"/>
+    <w:lsdException w:name="Closing" w:semiHidden="1" w:unhideWhenUsed="1"/>
+    <w:lsdException w:name="Signature" w:semiHidden="1" w:unhideWhenUsed="1"/>
+    <w:lsdException w:name="Default Paragraph Font" w:semiHidden="1" w:uiPriority="1" w:unhideWhenUsed="1"/>
+    <w:lsdException w:name="Body Text" w:semiHidden="1" w:unhideWhenUsed="1"/>
+    <w:lsdException w:name="Body Text Indent" w:semiHidden="1" w:unhideWhenUsed="1"/>
+    <w:lsdException w:name="List Continue" w:semiHidden="1" w:unhideWhenUsed="1"/>
+    <w:lsdException w:name="List Continue 2" w:semiHidden="1" w:unhideWhenUsed="1"/>
+    <w:lsdException w:name="List Continue 3" w:semiHidden="1" w:unhideWhenUsed="1"/>
+    <w:lsdException w:name="List Continue 4" w:semiHidden="1" w:unhideWhenUsed="1"/>
+    <w:lsdException w:name="List Continue 5" w:semiHidden="1" w:unhideWhenUsed="1"/>
+    <w:lsdException w:name="Message Header" w:semiHidden="1" w:unhideWhenUsed="1"/>
+    <w:lsdException w:name="Subtitle" w:uiPriority="11" w:qFormat="1"/>
+    <w:lsdException w:name="Salutation" w:semiHidden="1" w:unhideWhenUsed="1"/>
+    <w:lsdException w:name="Date" w:semiHidden="1" w:unhideWhenUsed="1"/>
+    <w:lsdException w:name="Body Text First Indent" w:semiHidden="1" w:unhideWhenUsed="1"/>
+    <w:lsdException w:name="Body Text First Indent 2" w:semiHidden="1" w:unhideWhenUsed="1"/>
+    <w:lsdException w:name="Note Heading" w:semiHidden="1" w:unhideWhenUsed="1"/>
+    <w:lsdException w:name="Body Text 2" w:semiHidden="1" w:unhideWhenUsed="1"/>
+    <w:lsdException w:name="Body Text 3" w:semiHidden="1" w:unhideWhenUsed="1"/>
+    <w:lsdException w:name="Body Text Indent 2" w:semiHidden="1" w:unhideWhenUsed="1"/>
+    <w:lsdException w:name="Body Text Indent 3" w:semiHidden="1" w:unhideWhenUsed="1"/>
+    <w:lsdException w:name="Block Text" w:semiHidden="1" w:unhideWhenUsed="1"/>
+    <w:lsdException w:name="Hyperlink" w:semiHidden="1" w:unhideWhenUsed="1"/>
+    <w:lsdException w:name="FollowedHyperlink" w:semiHidden="1" w:unhideWhenUsed="1"/>
+    <w:lsdException w:name="Strong" w:uiPriority="22" w:qFormat="1"/>
+    <w:lsdException w:name="Emphasis" w:uiPriority="20" w:qFormat="1"/>
+    <w:lsdException w:name="Document Map" w:semiHidden="1" w:unhideWhenUsed="1"/>
+    <w:lsdException w:name="Plain Text" w:semiHidden="1" w:unhideWhenUsed="1"/>
+    <w:lsdException w:name="E-mail Signature" w:semiHidden="1" w:unhideWhenUsed="1"/>
+    <w:lsdException w:name="HTML Top of Form" w:semiHidden="1" w:unhideWhenUsed="1"/>
+    <w:lsdException w:name="HTML Bottom of Form" w:semiHidden="1" w:unhideWhenUsed="1"/>
+    <w:lsdException w:name="Normal (Web)" w:semiHidden="1" w:unhideWhenUsed="1"/>
+    <w:lsdException w:name="HTML Acronym" w:semiHidden="1" w:unhideWhenUsed="1"/>
+    <w:lsdException w:name="HTML Address" w:semiHidden="1" w:unhideWhenUsed="1"/>
+    <w:lsdException w:name="HTML Cite" w:semiHidden="1" w:unhideWhenUsed="1"/>
+    <w:lsdException w:name="HTML Code" w:semiHidden="1" w:unhideWhenUsed="1"/>
+    <w:lsdException w:name="HTML Definition" w:semiHidden="1" w:unhideWhenUsed="1"/>
+    <w:lsdException w:name="HTML Keyboard" w:semiHidden="1" w:unhideWhenUsed="1"/>
+    <w:lsdException w:name="HTML Preformatted" w:semiHidden="1" w:unhideWhenUsed="1"/>
+    <w:lsdException w:name="HTML Sample" w:semiHidden="1" w:unhideWhenUsed="1"/>
+    <w:lsdException w:name="HTML Typewriter" w:semiHidden="1" w:unhideWhenUsed="1"/>
+    <w:lsdException w:name="HTML Variable" w:semiHidden="1" w:unhideWhenUsed="1"/>
+    <w:lsdException w:name="Normal Table" w:semiHidden="1" w:unhideWhenUsed="1"/>
+    <w:lsdException w:name="annotation subject" w:semiHidden="1" w:unhideWhenUsed="1"/>
+    <w:lsdException w:name="No List" w:semiHidden="1" w:unhideWhenUsed="1"/>
+    <w:lsdException w:name="Outline List 1" w:semiHidden="1" w:unhideWhenUsed="1"/>
+    <w:lsdException w:name="Outline List 2" w:semiHidden="1" w:unhideWhenUsed="1"/>
+    <w:lsdException w:name="Outline List 3" w:semiHidden="1" w:unhideWhenUsed="1"/>
+    <w:lsdException w:name="Table Simple 1" w:semiHidden="1" w:unhideWhenUsed="1"/>
+    <w:lsdException w:name="Table Simple 2" w:semiHidden="1" w:unhideWhenUsed="1"/>
+    <w:lsdException w:name="Table Simple 3" w:semiHidden="1" w:unhideWhenUsed="1"/>
+    <w:lsdException w:name="Table Classic 1" w:semiHidden="1" w:unhideWhenUsed="1"/>
+    <w:lsdException w:name="Table Classic 2" w:semiHidden="1" w:unhideWhenUsed="1"/>
+    <w:lsdException w:name="Table Classic 3" w:semiHidden="1" w:unhideWhenUsed="1"/>
+    <w:lsdException w:name="Table Classic 4" w:semiHidden="1" w:unhideWhenUsed="1"/>
+    <w:lsdException w:name="Table Colorful 1" w:semiHidden="1" w:unhideWhenUsed="1"/>
+    <w:lsdException w:name="Table Colorful 2" w:semiHidden="1" w:unhideWhenUsed="1"/>
+    <w:lsdException w:name="Table Colorful 3" w:semiHidden="1" w:unhideWhenUsed="1"/>
+    <w:lsdException w:name="Table Columns 1" w:semiHidden="1" w:unhideWhenUsed="1"/>
+    <w:lsdException w:name="Table Columns 2" w:semiHidden="1" w:unhideWhenUsed="1"/>
+    <w:lsdException w:name="Table Columns 3" w:semiHidden="1" w:unhideWhenUsed="1"/>
+    <w:lsdException w:name="Table Columns 4" w:semiHidden="1" w:unhideWhenUsed="1"/>
+    <w:lsdException w:name="Table Columns 5" w:semiHidden="1" w:unhideWhenUsed="1"/>
+    <w:lsdException w:name="Table Grid 1" w:semiHidden="1" w:unhideWhenUsed="1"/>
+    <w:lsdException w:name="Table Grid 2" w:semiHidden="1" w:unhideWhenUsed="1"/>
+    <w:lsdException w:name="Table Grid 3" w:semiHidden="1" w:unhideWhenUsed="1"/>
+    <w:lsdException w:name="Table Grid 4" w:semiHidden="1" w:unhideWhenUsed="1"/>
+    <w:lsdException w:name="Table Grid 5" w:semiHidden="1" w:unhideWhenUsed="1"/>
+    <w:lsdException w:name="Table Grid 6" w:semiHidden="1" w:unhideWhenUsed="1"/>
+    <w:lsdException w:name="Table Grid 7" w:semiHidden="1" w:unhideWhenUsed="1"/>
+    <w:lsdException w:name="Table Grid 8" w:semiHidden="1" w:unhideWhenUsed="1"/>
+    <w:lsdException w:name="Table List 1" w:semiHidden="1" w:unhideWhenUsed="1"/>
+    <w:lsdException w:name="Table List 2" w:semiHidden="1" w:unhideWhenUsed="1"/>
+    <w:lsdException w:name="Table List 3" w:semiHidden="1" w:unhideWhenUsed="1"/>
+    <w:lsdException w:name="Table List 4" w:semiHidden="1" w:unhideWhenUsed="1"/>
+    <w:lsdException w:name="Table List 5" w:semiHidden="1" w:unhideWhenUsed="1"/>
+    <w:lsdException w:name="Table List 6" w:semiHidden="1" w:unhideWhenUsed="1"/>
+    <w:lsdException w:name="Table List 7" w:semiHidden="1" w:unhideWhenUsed="1"/>
+    <w:lsdException w:name="Table List 8" w:semiHidden="1" w:unhideWhenUsed="1"/>
+    <w:lsdException w:name="Table 3D effects 1" w:semiHidden="1" w:unhideWhenUsed="1"/>
+    <w:lsdException w:name="Table 3D effects 2" w:semiHidden="1" w:unhideWhenUsed="1"/>
+    <w:lsdException w:name="Table 3D effects 3" w:semiHidden="1" w:unhideWhenUsed="1"/>
+    <w:lsdException w:name="Table Contemporary" w:semiHidden="1" w:unhideWhenUsed="1"/>
+    <w:lsdException w:name="Table Elegant" w:semiHidden="1" w:unhideWhenUsed="1"/>
+    <w:lsdException w:name="Table Professional" w:semiHidden="1" w:unhideWhenUsed="1"/>
+    <w:lsdException w:name="Table Subtle 1" w:semiHidden="1" w:unhideWhenUsed="1"/>
+    <w:lsdException w:name="Table Subtle 2" w:semiHidden="1" w:unhideWhenUsed="1"/>
+    <w:lsdException w:name="Table Web 1" w:semiHidden="1" w:unhideWhenUsed="1"/>
+    <w:lsdException w:name="Table Web 2" w:semiHidden="1" w:unhideWhenUsed="1"/>
+    <w:lsdException w:name="Table Web 3" w:semiHidden="1" w:unhideWhenUsed="1"/>
+    <w:lsdException w:name="Balloon Text" w:semiHidden="1" w:unhideWhenUsed="1"/>
+    <w:lsdException w:name="Table Grid" w:uiPriority="59"/>
+    <w:lsdException w:name="Table Theme" w:semiHidden="1" w:unhideWhenUsed="1"/>
+    <w:lsdException w:name="Placeholder Text" w:semiHidden="1"/>
+    <w:lsdException w:name="No Spacing" w:uiPriority="1" w:qFormat="1"/>
+    <w:lsdException w:name="Light Shading" w:uiPriority="60"/>
+    <w:lsdException w:name="Light List" w:uiPriority="61"/>
+    <w:lsdException w:name="Light Grid" w:uiPriority="62"/>
+    <w:lsdException w:name="Medium Shading 1" w:uiPriority="63"/>
+    <w:lsdException w:name="Medium Shading 2" w:uiPriority="64"/>
+    <w:lsdException w:name="Medium List 1" w:uiPriority="65"/>
+    <w:lsdException w:name="Medium List 2" w:uiPriority="66"/>
+    <w:lsdException w:name="Medium Grid 1" w:uiPriority="67"/>
+    <w:lsdException w:name="Medium Grid 2" w:uiPriority="68"/>
+    <w:lsdException w:name="Medium Grid 3" w:uiPriority="69"/>
+    <w:lsdException w:name="Dark List" w:uiPriority="70"/>
+    <w:lsdException w:name="Colorful Shading" w:uiPriority="71"/>
+    <w:lsdException w:name="Colorful List" w:uiPriority="72"/>
+    <w:lsdException w:name="Colorful Grid" w:uiPriority="73"/>
+    <w:lsdException w:name="Light Shading Accent 1" w:uiPriority="60"/>
+    <w:lsdException w:name="Light List Accent 1" w:uiPriority="61"/>
+    <w:lsdException w:name="Light Grid Accent 1" w:uiPriority="62"/>
+    <w:lsdException w:name="Medium Shading 1 Accent 1" w:uiPriority="63"/>
+    <w:lsdException w:name="Medium Shading 2 Accent 1" w:uiPriority="64"/>
+    <w:lsdException w:name="Medium List 1 Accent 1" w:uiPriority="65"/>
+    <w:lsdException w:name="Revision" w:semiHidden="1"/>
+    <w:lsdException w:name="List Paragraph" w:uiPriority="34" w:qFormat="1"/>
+    <w:lsdException w:name="Quote" w:uiPriority="29" w:qFormat="1"/>
+    <w:lsdException w:name="Intense Quote" w:uiPriority="30" w:qFormat="1"/>
+    <w:lsdException w:name="Medium List 2 Accent 1" w:uiPriority="66"/>
+    <w:lsdException w:name="Medium Grid 1 Accent 1" w:uiPriority="67"/>
+    <w:lsdException w:name="Medium Grid 2 Accent 1" w:uiPriority="68"/>
+    <w:lsdException w:name="Medium Grid 3 Accent 1" w:uiPriority="69"/>
+    <w:lsdException w:name="Dark List Accent 1" w:uiPriority="70"/>
+    <w:lsdException w:name="Colorful Shading Accent 1" w:uiPriority="71"/>
+    <w:lsdException w:name="Colorful List Accent 1" w:uiPriority="72"/>
+    <w:lsdException w:name="Colorful Grid Accent 1" w:uiPriority="73"/>
+    <w:lsdException w:name="Light Shading Accent 2" w:uiPriority="60"/>
+    <w:lsdException w:name="Light List Accent 2" w:uiPriority="61"/>
+    <w:lsdException w:name="Light Grid Accent 2" w:uiPriority="62"/>
+    <w:lsdException w:name="Medium Shading 1 Accent 2" w:uiPriority="63"/>
+    <w:lsdException w:name="Medium Shading 2 Accent 2" w:uiPriority="64"/>
+    <w:lsdException w:name="Medium List 1 Accent 2" w:uiPriority="65"/>
+    <w:lsdException w:name="Medium List 2 Accent 2" w:uiPriority="66"/>
+    <w:lsdException w:name="Medium Grid 1 Accent 2" w:uiPriority="67"/>
+    <w:lsdException w:name="Medium Grid 2 Accent 2" w:uiPriority="68"/>
+    <w:lsdException w:name="Medium Grid 3 Accent 2" w:uiPriority="69"/>
+    <w:lsdException w:name="Dark List Accent 2" w:uiPriority="70"/>
+    <w:lsdException w:name="Colorful Shading Accent 2" w:uiPriority="71"/>
+    <w:lsdException w:name="Colorful List Accent 2" w:uiPriority="72"/>
+    <w:lsdException w:name="Colorful Grid Accent 2" w:uiPriority="73"/>
+    <w:lsdException w:name="Light Shading Accent 3" w:uiPriority="60"/>
+    <w:lsdException w:name="Light List Accent 3" w:uiPriority="61"/>
+    <w:lsdException w:name="Light Grid Accent 3" w:uiPriority="62"/>
+    <w:lsdException w:name="Medium Shading 1 Accent 3" w:uiPriority="63"/>
+    <w:lsdException w:name="Medium Shading 2 Accent 3" w:uiPriority="64"/>
+    <w:lsdException w:name="Medium List 1 Accent 3" w:uiPriority="65"/>
+    <w:lsdException w:name="Medium List 2 Accent 3" w:uiPriority="66"/>
+    <w:lsdException w:name="Medium Grid 1 Accent 3" w:uiPriority="67"/>
+    <w:lsdException w:name="Medium Grid 2 Accent 3" w:uiPriority="68"/>
+    <w:lsdException w:name="Medium Grid 3 Accent 3" w:uiPriority="69"/>
+    <w:lsdException w:name="Dark List Accent 3" w:uiPriority="70"/>
+    <w:lsdException w:name="Colorful Shading Accent 3" w:uiPriority="71"/>
+    <w:lsdException w:name="Colorful List Accent 3" w:uiPriority="72"/>
+    <w:lsdException w:name="Colorful Grid Accent 3" w:uiPriority="73"/>
+    <w:lsdException w:name="Light Shading Accent 4" w:uiPriority="60"/>
+    <w:lsdException w:name="Light List Accent 4" w:uiPriority="61"/>
+    <w:lsdException w:name="Light Grid Accent 4" w:uiPriority="62"/>
+    <w:lsdException w:name="Medium Shading 1 Accent 4" w:uiPriority="63"/>
+    <w:lsdException w:name="Medium Shading 2 Accent 4" w:uiPriority="64"/>
+    <w:lsdException w:name="Medium List 1 Accent 4" w:uiPriority="65"/>
+    <w:lsdException w:name="Medium List 2 Accent 4" w:uiPriority="66"/>
+    <w:lsdException w:name="Medium Grid 1 Accent 4" w:uiPriority="67"/>
+    <w:lsdException w:name="Medium Grid 2 Accent 4" w:uiPriority="68"/>
+    <w:lsdException w:name="Medium Grid 3 Accent 4" w:uiPriority="69"/>
+    <w:lsdException w:name="Dark List Accent 4" w:uiPriority="70"/>
+    <w:lsdException w:name="Colorful Shading Accent 4" w:uiPriority="71"/>
+    <w:lsdException w:name="Colorful List Accent 4" w:uiPriority="72"/>
+    <w:lsdException w:name="Colorful Grid Accent 4" w:uiPriority="73"/>
+    <w:lsdException w:name="Light Shading Accent 5" w:uiPriority="60"/>
+    <w:lsdException w:name="Light List Accent 5" w:uiPriority="61"/>
+    <w:lsdException w:name="Light Grid Accent 5" w:uiPriority="62"/>
+    <w:lsdException w:name="Medium Shading 1 Accent 5" w:uiPriority="63"/>
+    <w:lsdException w:name="Medium Shading 2 Accent 5" w:uiPriority="64"/>
+    <w:lsdException w:name="Medium List 1 Accent 5" w:uiPriority="65"/>
+    <w:lsdException w:name="Medium List 2 Accent 5" w:uiPriority="66"/>
+    <w:lsdException w:name="Medium Grid 1 Accent 5" w:uiPriority="67"/>
+    <w:lsdException w:name="Medium Grid 2 Accent 5" w:uiPriority="68"/>
+    <w:lsdException w:name="Medium Grid 3 Accent 5" w:uiPriority="69"/>
+    <w:lsdException w:name="Dark List Accent 5" w:uiPriority="70"/>
+    <w:lsdException w:name="Colorful Shading Accent 5" w:uiPriority="71"/>
+    <w:lsdException w:name="Colorful List Accent 5" w:uiPriority="72"/>
+    <w:lsdException w:name="Colorful Grid Accent 5" w:uiPriority="73"/>
+    <w:lsdException w:name="Light Shading Accent 6" w:uiPriority="60"/>
+    <w:lsdException w:name="Light List Accent 6" w:uiPriority="61"/>
+    <w:lsdException w:name="Light Grid Accent 6" w:uiPriority="62"/>
+    <w:lsdException w:name="Medium Shading 1 Accent 6" w:uiPriority="63"/>
+    <w:lsdException w:name="Medium Shading 2 Accent 6" w:uiPriority="64"/>
+    <w:lsdException w:name="Medium List 1 Accent 6" w:uiPriority="65"/>
+    <w:lsdException w:name="Medium List 2 Accent 6" w:uiPriority="66"/>
+    <w:lsdException w:name="Medium Grid 1 Accent 6" w:uiPriority="67"/>
+    <w:lsdException w:name="Medium Grid 2 Accent 6" w:uiPriority="68"/>
+    <w:lsdException w:name="Medium Grid 3 Accent 6" w:uiPriority="69"/>
+    <w:lsdException w:name="Dark List Accent 6" w:uiPriority="70"/>
+    <w:lsdException w:name="Colorful Shading Accent 6" w:uiPriority="71"/>
+    <w:lsdException w:name="Colorful List Accent 6" w:uiPriority="72"/>
+    <w:lsdException w:name="Colorful Grid Accent 6" w:uiPriority="73"/>
+    <w:lsdException w:name="Subtle Emphasis" w:uiPriority="19" w:qFormat="1"/>
+    <w:lsdException w:name="Intense Emphasis" w:uiPriority="21" w:qFormat="1"/>
+    <w:lsdException w:name="Subtle Reference" w:uiPriority="31" w:qFormat="1"/>
+    <w:lsdException w:name="Intense Reference" w:uiPriority="32" w:qFormat="1"/>
+    <w:lsdException w:name="Book Title" w:uiPriority="33" w:qFormat="1"/>
+    <w:lsdException w:name="Bibliography" w:semiHidden="1" w:uiPriority="37" w:unhideWhenUsed="1"/>
+    <w:lsdException w:name="TOC Heading" w:semiHidden="1" w:uiPriority="39" w:unhideWhenUsed="1" w:qFormat="1"/>
+    <w:lsdException w:name="Grid Table Light" w:semiHidden="1" w:unhideWhenUsed="1"/>
+    <w:lsdException w:name="Grid Table 1 Light" w:semiHidden="1" w:unhideWhenUsed="1"/>
+    <w:lsdException w:name="Grid Table 2" w:semiHidden="1" w:unhideWhenUsed="1"/>
+    <w:lsdException w:name="Grid Table 3" w:semiHidden="1" w:unhideWhenUsed="1"/>
+    <w:lsdException w:name="Grid Table 4" w:uiPriority="49"/>
+    <w:lsdException w:name="Grid Table 5 Dark" w:uiPriority="50"/>
+    <w:lsdException w:name="Grid Table 6 Colorful" w:uiPriority="51"/>
+    <w:lsdException w:name="Grid Table 7 Colorful" w:uiPriority="52"/>
+    <w:lsdException w:name="Grid Table 1 Light Accent 1" w:uiPriority="46"/>
+    <w:lsdException w:name="Grid Table 2 Accent 1" w:uiPriority="47"/>
+    <w:lsdException w:name="Grid Table 3 Accent 1" w:uiPriority="48"/>
+    <w:lsdException w:name="Grid Table 4 Accent 1" w:uiPriority="49"/>
+    <w:lsdException w:name="Grid Table 5 Dark Accent 1" w:uiPriority="50"/>
+    <w:lsdException w:name="Grid Table 6 Colorful Accent 1" w:uiPriority="51"/>
+    <w:lsdException w:name="Grid Table 7 Colorful Accent 1" w:uiPriority="52"/>
+    <w:lsdException w:name="Grid Table 1 Light Accent 2" w:uiPriority="46"/>
+    <w:lsdException w:name="Grid Table 2 Accent 2" w:uiPriority="47"/>
+    <w:lsdException w:name="Grid Table 3 Accent 2" w:uiPriority="48"/>
+    <w:lsdException w:name="Grid Table 4 Accent 2" w:uiPriority="49"/>
+    <w:lsdException w:name="Grid Table 5 Dark Accent 2" w:uiPriority="50"/>
+    <w:lsdException w:name="Grid Table 6 Colorful Accent 2" w:uiPriority="51"/>
+    <w:lsdException w:name="Grid Table 7 Colorful Accent 2" w:uiPriority="52"/>
+    <w:lsdException w:name="Grid Table 1 Light Accent 3" w:uiPriority="46"/>
+    <w:lsdException w:name="Grid Table 2 Accent 3" w:uiPriority="47"/>
+    <w:lsdException w:name="Grid Table 3 Accent 3" w:uiPriority="48"/>
+    <w:lsdException w:name="Grid Table 4 Accent 3" w:uiPriority="49"/>
+    <w:lsdException w:name="Grid Table 5 Dark Accent 3" w:uiPriority="50"/>
+    <w:lsdException w:name="Grid Table 6 Colorful Accent 3" w:uiPriority="51"/>
+    <w:lsdException w:name="Grid Table 7 Colorful Accent 3" w:uiPriority="52"/>
+    <w:lsdException w:name="Grid Table 1 Light Accent 4" w:uiPriority="46"/>
+    <w:lsdException w:name="Grid Table 2 Accent 4" w:uiPriority="47"/>
+    <w:lsdException w:name="Grid Table 3 Accent 4" w:uiPriority="48"/>
+    <w:lsdException w:name="Grid Table 4 Accent 4" w:uiPriority="49"/>
+    <w:lsdException w:name="Grid Table 5 Dark Accent 4" w:uiPriority="50"/>
+    <w:lsdException w:name="Grid Table 6 Colorful Accent 4" w:uiPriority="51"/>
+    <w:lsdException w:name="Grid Table 7 Colorful Accent 4" w:uiPriority="52"/>
+    <w:lsdException w:name="Grid Table 1 Light Accent 5" w:uiPriority="46"/>
+    <w:lsdException w:name="Grid Table 2 Accent 5" w:uiPriority="47"/>
+    <w:lsdException w:name="Grid Table 3 Accent 5" w:uiPriority="48"/>
+    <w:lsdException w:name="Grid Table 4 Accent 5" w:uiPriority="49"/>
+    <w:lsdException w:name="Grid Table 5 Dark Accent 5" w:uiPriority="50"/>
+    <w:lsdException w:name="Grid Table 6 Colorful Accent 5" w:uiPriority="51"/>
+    <w:lsdException w:name="Grid Table 7 Colorful Accent 5" w:uiPriority="52"/>
+    <w:lsdException w:name="Grid Table 1 Light Accent 6" w:uiPriority="46"/>
+    <w:lsdException w:name="Grid Table 2 Accent 6" w:uiPriority="47"/>
+    <w:lsdException w:name="Grid Table 3 Accent 6" w:uiPriority="48"/>
+    <w:lsdException w:name="Grid Table 4 Accent 6" w:uiPriority="49"/>
+    <w:lsdException w:name="Grid Table 5 Dark Accent 6" w:uiPriority="50"/>
+    <w:lsdException w:name="Grid Table 6 Colorful Accent 6" w:uiPriority="51"/>
+    <w:lsdException w:name="Grid Table 7 Colorful Accent 6" w:uiPriority="52"/>
+    <w:lsdException w:name="List Table 1 Light" w:uiPriority="46"/>
+    <w:lsdException w:name="List Table 2" w:uiPriority="47"/>
+    <w:lsdException w:name="List Table 3" w:uiPriority="48"/>
+    <w:lsdException w:name="List Table 4" w:uiPriority="49"/>
+    <w:lsdException w:name="List Table 5 Dark" w:uiPriority="50"/>
+    <w:lsdException w:name="List Table 6 Colorful" w:uiPriority="51"/>
+    <w:lsdException w:name="List Table 7 Colorful" w:uiPriority="52"/>
+    <w:lsdException w:name="List Table 1 Light Accent 1" w:uiPriority="46"/>
+    <w:lsdException w:name="List Table 2 Accent 1" w:uiPriority="47"/>
+    <w:lsdException w:name="List Table 3 Accent 1" w:uiPriority="48"/>
+    <w:lsdException w:name="List Table 4 Accent 1" w:uiPriority="49"/>
+    <w:lsdException w:name="List Table 5 Dark Accent 1" w:uiPriority="50"/>
+    <w:lsdException w:name="List Table 6 Colorful Accent 1" w:uiPriority="51"/>
+    <w:lsdException w:name="List Table 7 Colorful Accent 1" w:uiPriority="52"/>
+    <w:lsdException w:name="List Table 1 Light Accent 2" w:uiPriority="46"/>
+    <w:lsdException w:name="List Table 2 Accent 2" w:uiPriority="47"/>
+    <w:lsdException w:name="List Table 3 Accent 2" w:uiPriority="48"/>
+    <w:lsdException w:name="List Table 4 Accent 2" w:uiPriority="49"/>
+    <w:lsdException w:name="List Table 5 Dark Accent 2" w:uiPriority="50"/>
+    <w:lsdException w:name="List Table 6 Colorful Accent 2" w:uiPriority="51"/>
+    <w:lsdException w:name="List Table 7 Colorful Accent 2" w:uiPriority="52"/>
+    <w:lsdException w:name="List Table 1 Light Accent 3" w:uiPriority="46"/>
+    <w:lsdException w:name="List Table 2 Accent 3" w:uiPriority="47"/>
+    <w:lsdException w:name="List Table 3 Accent 3" w:uiPriority="48"/>
+    <w:lsdException w:name="List Table 4 Accent 3" w:uiPriority="49"/>
+    <w:lsdException w:name="List Table 5 Dark Accent 3" w:uiPriority="50"/>
+    <w:lsdException w:name="List Table 6 Colorful Accent 3" w:uiPriority="51"/>
+    <w:lsdException w:name="List Table 7 Colorful Accent 3" w:uiPriority="52"/>
+    <w:lsdException w:name="List Table 1 Light Accent 4" w:uiPriority="46"/>
+    <w:lsdException w:name="List Table 2 Accent 4" w:uiPriority="47"/>
+    <w:lsdException w:name="List Table 3 Accent 4" w:uiPriority="48"/>
+    <w:lsdException w:name="List Table 4 Accent 4" w:uiPriority="49"/>
+    <w:lsdException w:name="List Table 5 Dark Accent 4" w:uiPriority="50"/>
+    <w:lsdException w:name="List Table 6 Colorful Accent 4" w:uiPriority="51"/>
+    <w:lsdException w:name="List Table 7 Colorful Accent 4" w:uiPriority="52"/>
+    <w:lsdException w:name="List Table 1 Light Accent 5" w:uiPriority="46"/>
+    <w:lsdException w:name="List Table 2 Accent 5" w:uiPriority="47"/>
+    <w:lsdException w:name="List Table 3 Accent 5" w:uiPriority="48"/>
+    <w:lsdException w:name="List Table 4 Accent 5" w:uiPriority="49"/>
+    <w:lsdException w:name="List Table 5 Dark Accent 5" w:uiPriority="50"/>
+    <w:lsdException w:name="List Table 6 Colorful Accent 5" w:uiPriority="51"/>
+    <w:lsdException w:name="List Table 7 Colorful Accent 5" w:uiPriority="52"/>
+    <w:lsdException w:name="List Table 1 Light Accent 6" w:uiPriority="46"/>
+    <w:lsdException w:name="List Table 2 Accent 6" w:uiPriority="47"/>
+    <w:lsdException w:name="List Table 3 Accent 6" w:uiPriority="48"/>
+    <w:lsdException w:name="List Table 4 Accent 6" w:uiPriority="49"/>
+    <w:lsdException w:name="List Table 5 Dark Accent 6" w:uiPriority="50"/>
+    <w:lsdException w:name="List Table 6 Colorful Accent 6" w:uiPriority="51"/>
+    <w:lsdException w:name="List Table 7 Colorful Accent 6" w:uiPriority="52"/>
+    <w:lsdException w:name="Mention" w:semiHidden="1" w:unhideWhenUsed="1"/>
+    <w:lsdException w:name="Smart Hyperlink" w:semiHidden="1" w:unhideWhenUsed="1"/>
+    <w:lsdException w:name="Hashtag" w:semiHidden="1" w:unhideWhenUsed="1"/>
+    <w:lsdException w:name="Unresolved Mention" w:semiHidden="1" w:unhideWhenUsed="1"/>
   </w:latentStyles>
   <w:style w:type="paragraph" w:default="1" w:styleId="a0">
     <w:name w:val="Normal"/>
@@ -2045,7 +2166,7 @@
   </w:style>
   <w:style w:type="paragraph" w:customStyle="1" w:styleId="3">
     <w:name w:val="小标题 3"/>
-    <w:next w:val="a5"/>
+    <w:next w:val="1"/>
     <w:pPr>
       <w:keepNext/>
       <w:pBdr>
@@ -2062,8 +2183,8 @@
       <w:szCs w:val="28"/>
     </w:rPr>
   </w:style>
-  <w:style w:type="paragraph" w:customStyle="1" w:styleId="a5">
-    <w:name w:val="正文"/>
+  <w:style w:type="paragraph" w:customStyle="1" w:styleId="1">
+    <w:name w:val="正文1"/>
     <w:rPr>
       <w:rFonts w:ascii="Helvetica Neue" w:eastAsia="Arial Unicode MS" w:hAnsi="Helvetica Neue" w:cs="Arial Unicode MS"/>
       <w:color w:val="000000"/>
@@ -2078,284 +2199,7 @@
       <w:u w:val="single"/>
     </w:rPr>
   </w:style>
-  <w:style w:type="paragraph" w:customStyle="1" w:styleId="1">
-    <w:name w:val="表格样式 1"/>
-    <w:rPr>
-      <w:rFonts w:ascii="Helvetica Neue" w:eastAsia="Helvetica Neue" w:hAnsi="Helvetica Neue" w:cs="Helvetica Neue"/>
-      <w:b/>
-      <w:bCs/>
-      <w:color w:val="000000"/>
-    </w:rPr>
-  </w:style>
-  <w:style w:type="paragraph" w:customStyle="1" w:styleId="2">
-    <w:name w:val="表格样式 2"/>
-    <w:rPr>
-      <w:rFonts w:ascii="Helvetica Neue" w:eastAsia="Helvetica Neue" w:hAnsi="Helvetica Neue" w:cs="Helvetica Neue"/>
-      <w:color w:val="000000"/>
-    </w:rPr>
-  </w:style>
-  <w:style w:type="numbering" w:customStyle="1" w:styleId="a">
-    <w:name w:val="破折号"/>
-    <w:pPr>
-      <w:numPr>
-        <w:numId w:val="1"/>
-      </w:numPr>
-    </w:pPr>
-  </w:style>
-</w:styles>
-</file>
-
-<file path=word/stylesWithEffects.xml><?xml version="1.0" encoding="utf-8"?>
-<w:styles xmlns:wpc="http://schemas.microsoft.com/office/word/2010/wordprocessingCanvas" xmlns:mo="http://schemas.microsoft.com/office/mac/office/2008/main" xmlns:mc="http://schemas.openxmlformats.org/markup-compatibility/2006" xmlns:mv="urn:schemas-microsoft-com:mac:vml" xmlns:o="urn:schemas-microsoft-com:office:office" xmlns:r="http://schemas.openxmlformats.org/officeDocument/2006/relationships" xmlns:m="http://schemas.openxmlformats.org/officeDocument/2006/math" xmlns:v="urn:schemas-microsoft-com:vml" xmlns:wp14="http://schemas.microsoft.com/office/word/2010/wordprocessingDrawing" xmlns:wp="http://schemas.openxmlformats.org/drawingml/2006/wordprocessingDrawing" xmlns:w10="urn:schemas-microsoft-com:office:word" xmlns:w="http://schemas.openxmlformats.org/wordprocessingml/2006/main" xmlns:w14="http://schemas.microsoft.com/office/word/2010/wordml" xmlns:wpg="http://schemas.microsoft.com/office/word/2010/wordprocessingGroup" xmlns:wpi="http://schemas.microsoft.com/office/word/2010/wordprocessingInk" xmlns:wne="http://schemas.microsoft.com/office/word/2006/wordml" xmlns:wps="http://schemas.microsoft.com/office/word/2010/wordprocessingShape" mc:Ignorable="w14 wp14">
-  <w:docDefaults>
-    <w:rPrDefault>
-      <w:rPr>
-        <w:rFonts w:ascii="Times New Roman" w:eastAsiaTheme="minorEastAsia" w:hAnsi="Times New Roman" w:cs="Times New Roman"/>
-        <w:bdr w:val="nil"/>
-        <w:lang w:val="en-US" w:eastAsia="zh-CN" w:bidi="ar-SA"/>
-      </w:rPr>
-    </w:rPrDefault>
-    <w:pPrDefault>
-      <w:pPr>
-        <w:pBdr>
-          <w:top w:val="nil"/>
-          <w:left w:val="nil"/>
-          <w:bottom w:val="nil"/>
-          <w:right w:val="nil"/>
-          <w:between w:val="nil"/>
-          <w:bar w:val="nil"/>
-        </w:pBdr>
-      </w:pPr>
-    </w:pPrDefault>
-  </w:docDefaults>
-  <w:latentStyles w:defLockedState="0" w:defUIPriority="99" w:defSemiHidden="1" w:defUnhideWhenUsed="1" w:defQFormat="0" w:count="276">
-    <w:lsdException w:name="Normal" w:semiHidden="0" w:uiPriority="0" w:unhideWhenUsed="0" w:qFormat="1"/>
-    <w:lsdException w:name="heading 1" w:semiHidden="0" w:uiPriority="9" w:unhideWhenUsed="0" w:qFormat="1"/>
-    <w:lsdException w:name="heading 2" w:uiPriority="9" w:qFormat="1"/>
-    <w:lsdException w:name="heading 3" w:uiPriority="9" w:qFormat="1"/>
-    <w:lsdException w:name="heading 4" w:uiPriority="9" w:qFormat="1"/>
-    <w:lsdException w:name="heading 5" w:uiPriority="9" w:qFormat="1"/>
-    <w:lsdException w:name="heading 6" w:uiPriority="9" w:qFormat="1"/>
-    <w:lsdException w:name="heading 7" w:uiPriority="9" w:qFormat="1"/>
-    <w:lsdException w:name="heading 8" w:uiPriority="9" w:qFormat="1"/>
-    <w:lsdException w:name="heading 9" w:uiPriority="9" w:qFormat="1"/>
-    <w:lsdException w:name="toc 1" w:uiPriority="39"/>
-    <w:lsdException w:name="toc 2" w:uiPriority="39"/>
-    <w:lsdException w:name="toc 3" w:uiPriority="39"/>
-    <w:lsdException w:name="toc 4" w:uiPriority="39"/>
-    <w:lsdException w:name="toc 5" w:uiPriority="39"/>
-    <w:lsdException w:name="toc 6" w:uiPriority="39"/>
-    <w:lsdException w:name="toc 7" w:uiPriority="39"/>
-    <w:lsdException w:name="toc 8" w:uiPriority="39"/>
-    <w:lsdException w:name="toc 9" w:uiPriority="39"/>
-    <w:lsdException w:name="caption" w:uiPriority="35" w:qFormat="1"/>
-    <w:lsdException w:name="Title" w:semiHidden="0" w:uiPriority="10" w:unhideWhenUsed="0" w:qFormat="1"/>
-    <w:lsdException w:name="Default Paragraph Font" w:uiPriority="1"/>
-    <w:lsdException w:name="Subtitle" w:semiHidden="0" w:uiPriority="11" w:unhideWhenUsed="0" w:qFormat="1"/>
-    <w:lsdException w:name="Strong" w:semiHidden="0" w:uiPriority="22" w:unhideWhenUsed="0" w:qFormat="1"/>
-    <w:lsdException w:name="Emphasis" w:semiHidden="0" w:uiPriority="20" w:unhideWhenUsed="0" w:qFormat="1"/>
-    <w:lsdException w:name="Table Grid" w:semiHidden="0" w:uiPriority="59" w:unhideWhenUsed="0"/>
-    <w:lsdException w:name="Placeholder Text" w:unhideWhenUsed="0"/>
-    <w:lsdException w:name="No Spacing" w:semiHidden="0" w:uiPriority="1" w:unhideWhenUsed="0" w:qFormat="1"/>
-    <w:lsdException w:name="Light Shading" w:semiHidden="0" w:uiPriority="60" w:unhideWhenUsed="0"/>
-    <w:lsdException w:name="Light List" w:semiHidden="0" w:uiPriority="61" w:unhideWhenUsed="0"/>
-    <w:lsdException w:name="Light Grid" w:semiHidden="0" w:uiPriority="62" w:unhideWhenUsed="0"/>
-    <w:lsdException w:name="Medium Shading 1" w:semiHidden="0" w:uiPriority="63" w:unhideWhenUsed="0"/>
-    <w:lsdException w:name="Medium Shading 2" w:semiHidden="0" w:uiPriority="64" w:unhideWhenUsed="0"/>
-    <w:lsdException w:name="Medium List 1" w:semiHidden="0" w:uiPriority="65" w:unhideWhenUsed="0"/>
-    <w:lsdException w:name="Medium List 2" w:semiHidden="0" w:uiPriority="66" w:unhideWhenUsed="0"/>
-    <w:lsdException w:name="Medium Grid 1" w:semiHidden="0" w:uiPriority="67" w:unhideWhenUsed="0"/>
-    <w:lsdException w:name="Medium Grid 2" w:semiHidden="0" w:uiPriority="68" w:unhideWhenUsed="0"/>
-    <w:lsdException w:name="Medium Grid 3" w:semiHidden="0" w:uiPriority="69" w:unhideWhenUsed="0"/>
-    <w:lsdException w:name="Dark List" w:semiHidden="0" w:uiPriority="70" w:unhideWhenUsed="0"/>
-    <w:lsdException w:name="Colorful Shading" w:semiHidden="0" w:uiPriority="71" w:unhideWhenUsed="0"/>
-    <w:lsdException w:name="Colorful List" w:semiHidden="0" w:uiPriority="72" w:unhideWhenUsed="0"/>
-    <w:lsdException w:name="Colorful Grid" w:semiHidden="0" w:uiPriority="73" w:unhideWhenUsed="0"/>
-    <w:lsdException w:name="Light Shading Accent 1" w:semiHidden="0" w:uiPriority="60" w:unhideWhenUsed="0"/>
-    <w:lsdException w:name="Light List Accent 1" w:semiHidden="0" w:uiPriority="61" w:unhideWhenUsed="0"/>
-    <w:lsdException w:name="Light Grid Accent 1" w:semiHidden="0" w:uiPriority="62" w:unhideWhenUsed="0"/>
-    <w:lsdException w:name="Medium Shading 1 Accent 1" w:semiHidden="0" w:uiPriority="63" w:unhideWhenUsed="0"/>
-    <w:lsdException w:name="Medium Shading 2 Accent 1" w:semiHidden="0" w:uiPriority="64" w:unhideWhenUsed="0"/>
-    <w:lsdException w:name="Medium List 1 Accent 1" w:semiHidden="0" w:uiPriority="65" w:unhideWhenUsed="0"/>
-    <w:lsdException w:name="Revision" w:unhideWhenUsed="0"/>
-    <w:lsdException w:name="List Paragraph" w:semiHidden="0" w:uiPriority="34" w:unhideWhenUsed="0" w:qFormat="1"/>
-    <w:lsdException w:name="Quote" w:semiHidden="0" w:uiPriority="29" w:unhideWhenUsed="0" w:qFormat="1"/>
-    <w:lsdException w:name="Intense Quote" w:semiHidden="0" w:uiPriority="30" w:unhideWhenUsed="0" w:qFormat="1"/>
-    <w:lsdException w:name="Medium List 2 Accent 1" w:semiHidden="0" w:uiPriority="66" w:unhideWhenUsed="0"/>
-    <w:lsdException w:name="Medium Grid 1 Accent 1" w:semiHidden="0" w:uiPriority="67" w:unhideWhenUsed="0"/>
-    <w:lsdException w:name="Medium Grid 2 Accent 1" w:semiHidden="0" w:uiPriority="68" w:unhideWhenUsed="0"/>
-    <w:lsdException w:name="Medium Grid 3 Accent 1" w:semiHidden="0" w:uiPriority="69" w:unhideWhenUsed="0"/>
-    <w:lsdException w:name="Dark List Accent 1" w:semiHidden="0" w:uiPriority="70" w:unhideWhenUsed="0"/>
-    <w:lsdException w:name="Colorful Shading Accent 1" w:semiHidden="0" w:uiPriority="71" w:unhideWhenUsed="0"/>
-    <w:lsdException w:name="Colorful List Accent 1" w:semiHidden="0" w:uiPriority="72" w:unhideWhenUsed="0"/>
-    <w:lsdException w:name="Colorful Grid Accent 1" w:semiHidden="0" w:uiPriority="73" w:unhideWhenUsed="0"/>
-    <w:lsdException w:name="Light Shading Accent 2" w:semiHidden="0" w:uiPriority="60" w:unhideWhenUsed="0"/>
-    <w:lsdException w:name="Light List Accent 2" w:semiHidden="0" w:uiPriority="61" w:unhideWhenUsed="0"/>
-    <w:lsdException w:name="Light Grid Accent 2" w:semiHidden="0" w:uiPriority="62" w:unhideWhenUsed="0"/>
-    <w:lsdException w:name="Medium Shading 1 Accent 2" w:semiHidden="0" w:uiPriority="63" w:unhideWhenUsed="0"/>
-    <w:lsdException w:name="Medium Shading 2 Accent 2" w:semiHidden="0" w:uiPriority="64" w:unhideWhenUsed="0"/>
-    <w:lsdException w:name="Medium List 1 Accent 2" w:semiHidden="0" w:uiPriority="65" w:unhideWhenUsed="0"/>
-    <w:lsdException w:name="Medium List 2 Accent 2" w:semiHidden="0" w:uiPriority="66" w:unhideWhenUsed="0"/>
-    <w:lsdException w:name="Medium Grid 1 Accent 2" w:semiHidden="0" w:uiPriority="67" w:unhideWhenUsed="0"/>
-    <w:lsdException w:name="Medium Grid 2 Accent 2" w:semiHidden="0" w:uiPriority="68" w:unhideWhenUsed="0"/>
-    <w:lsdException w:name="Medium Grid 3 Accent 2" w:semiHidden="0" w:uiPriority="69" w:unhideWhenUsed="0"/>
-    <w:lsdException w:name="Dark List Accent 2" w:semiHidden="0" w:uiPriority="70" w:unhideWhenUsed="0"/>
-    <w:lsdException w:name="Colorful Shading Accent 2" w:semiHidden="0" w:uiPriority="71" w:unhideWhenUsed="0"/>
-    <w:lsdException w:name="Colorful List Accent 2" w:semiHidden="0" w:uiPriority="72" w:unhideWhenUsed="0"/>
-    <w:lsdException w:name="Colorful Grid Accent 2" w:semiHidden="0" w:uiPriority="73" w:unhideWhenUsed="0"/>
-    <w:lsdException w:name="Light Shading Accent 3" w:semiHidden="0" w:uiPriority="60" w:unhideWhenUsed="0"/>
-    <w:lsdException w:name="Light List Accent 3" w:semiHidden="0" w:uiPriority="61" w:unhideWhenUsed="0"/>
-    <w:lsdException w:name="Light Grid Accent 3" w:semiHidden="0" w:uiPriority="62" w:unhideWhenUsed="0"/>
-    <w:lsdException w:name="Medium Shading 1 Accent 3" w:semiHidden="0" w:uiPriority="63" w:unhideWhenUsed="0"/>
-    <w:lsdException w:name="Medium Shading 2 Accent 3" w:semiHidden="0" w:uiPriority="64" w:unhideWhenUsed="0"/>
-    <w:lsdException w:name="Medium List 1 Accent 3" w:semiHidden="0" w:uiPriority="65" w:unhideWhenUsed="0"/>
-    <w:lsdException w:name="Medium List 2 Accent 3" w:semiHidden="0" w:uiPriority="66" w:unhideWhenUsed="0"/>
-    <w:lsdException w:name="Medium Grid 1 Accent 3" w:semiHidden="0" w:uiPriority="67" w:unhideWhenUsed="0"/>
-    <w:lsdException w:name="Medium Grid 2 Accent 3" w:semiHidden="0" w:uiPriority="68" w:unhideWhenUsed="0"/>
-    <w:lsdException w:name="Medium Grid 3 Accent 3" w:semiHidden="0" w:uiPriority="69" w:unhideWhenUsed="0"/>
-    <w:lsdException w:name="Dark List Accent 3" w:semiHidden="0" w:uiPriority="70" w:unhideWhenUsed="0"/>
-    <w:lsdException w:name="Colorful Shading Accent 3" w:semiHidden="0" w:uiPriority="71" w:unhideWhenUsed="0"/>
-    <w:lsdException w:name="Colorful List Accent 3" w:semiHidden="0" w:uiPriority="72" w:unhideWhenUsed="0"/>
-    <w:lsdException w:name="Colorful Grid Accent 3" w:semiHidden="0" w:uiPriority="73" w:unhideWhenUsed="0"/>
-    <w:lsdException w:name="Light Shading Accent 4" w:semiHidden="0" w:uiPriority="60" w:unhideWhenUsed="0"/>
-    <w:lsdException w:name="Light List Accent 4" w:semiHidden="0" w:uiPriority="61" w:unhideWhenUsed="0"/>
-    <w:lsdException w:name="Light Grid Accent 4" w:semiHidden="0" w:uiPriority="62" w:unhideWhenUsed="0"/>
-    <w:lsdException w:name="Medium Shading 1 Accent 4" w:semiHidden="0" w:uiPriority="63" w:unhideWhenUsed="0"/>
-    <w:lsdException w:name="Medium Shading 2 Accent 4" w:semiHidden="0" w:uiPriority="64" w:unhideWhenUsed="0"/>
-    <w:lsdException w:name="Medium List 1 Accent 4" w:semiHidden="0" w:uiPriority="65" w:unhideWhenUsed="0"/>
-    <w:lsdException w:name="Medium List 2 Accent 4" w:semiHidden="0" w:uiPriority="66" w:unhideWhenUsed="0"/>
-    <w:lsdException w:name="Medium Grid 1 Accent 4" w:semiHidden="0" w:uiPriority="67" w:unhideWhenUsed="0"/>
-    <w:lsdException w:name="Medium Grid 2 Accent 4" w:semiHidden="0" w:uiPriority="68" w:unhideWhenUsed="0"/>
-    <w:lsdException w:name="Medium Grid 3 Accent 4" w:semiHidden="0" w:uiPriority="69" w:unhideWhenUsed="0"/>
-    <w:lsdException w:name="Dark List Accent 4" w:semiHidden="0" w:uiPriority="70" w:unhideWhenUsed="0"/>
-    <w:lsdException w:name="Colorful Shading Accent 4" w:semiHidden="0" w:uiPriority="71" w:unhideWhenUsed="0"/>
-    <w:lsdException w:name="Colorful List Accent 4" w:semiHidden="0" w:uiPriority="72" w:unhideWhenUsed="0"/>
-    <w:lsdException w:name="Colorful Grid Accent 4" w:semiHidden="0" w:uiPriority="73" w:unhideWhenUsed="0"/>
-    <w:lsdException w:name="Light Shading Accent 5" w:semiHidden="0" w:uiPriority="60" w:unhideWhenUsed="0"/>
-    <w:lsdException w:name="Light List Accent 5" w:semiHidden="0" w:uiPriority="61" w:unhideWhenUsed="0"/>
-    <w:lsdException w:name="Light Grid Accent 5" w:semiHidden="0" w:uiPriority="62" w:unhideWhenUsed="0"/>
-    <w:lsdException w:name="Medium Shading 1 Accent 5" w:semiHidden="0" w:uiPriority="63" w:unhideWhenUsed="0"/>
-    <w:lsdException w:name="Medium Shading 2 Accent 5" w:semiHidden="0" w:uiPriority="64" w:unhideWhenUsed="0"/>
-    <w:lsdException w:name="Medium List 1 Accent 5" w:semiHidden="0" w:uiPriority="65" w:unhideWhenUsed="0"/>
-    <w:lsdException w:name="Medium List 2 Accent 5" w:semiHidden="0" w:uiPriority="66" w:unhideWhenUsed="0"/>
-    <w:lsdException w:name="Medium Grid 1 Accent 5" w:semiHidden="0" w:uiPriority="67" w:unhideWhenUsed="0"/>
-    <w:lsdException w:name="Medium Grid 2 Accent 5" w:semiHidden="0" w:uiPriority="68" w:unhideWhenUsed="0"/>
-    <w:lsdException w:name="Medium Grid 3 Accent 5" w:semiHidden="0" w:uiPriority="69" w:unhideWhenUsed="0"/>
-    <w:lsdException w:name="Dark List Accent 5" w:semiHidden="0" w:uiPriority="70" w:unhideWhenUsed="0"/>
-    <w:lsdException w:name="Colorful Shading Accent 5" w:semiHidden="0" w:uiPriority="71" w:unhideWhenUsed="0"/>
-    <w:lsdException w:name="Colorful List Accent 5" w:semiHidden="0" w:uiPriority="72" w:unhideWhenUsed="0"/>
-    <w:lsdException w:name="Colorful Grid Accent 5" w:semiHidden="0" w:uiPriority="73" w:unhideWhenUsed="0"/>
-    <w:lsdException w:name="Light Shading Accent 6" w:semiHidden="0" w:uiPriority="60" w:unhideWhenUsed="0"/>
-    <w:lsdException w:name="Light List Accent 6" w:semiHidden="0" w:uiPriority="61" w:unhideWhenUsed="0"/>
-    <w:lsdException w:name="Light Grid Accent 6" w:semiHidden="0" w:uiPriority="62" w:unhideWhenUsed="0"/>
-    <w:lsdException w:name="Medium Shading 1 Accent 6" w:semiHidden="0" w:uiPriority="63" w:unhideWhenUsed="0"/>
-    <w:lsdException w:name="Medium Shading 2 Accent 6" w:semiHidden="0" w:uiPriority="64" w:unhideWhenUsed="0"/>
-    <w:lsdException w:name="Medium List 1 Accent 6" w:semiHidden="0" w:uiPriority="65" w:unhideWhenUsed="0"/>
-    <w:lsdException w:name="Medium List 2 Accent 6" w:semiHidden="0" w:uiPriority="66" w:unhideWhenUsed="0"/>
-    <w:lsdException w:name="Medium Grid 1 Accent 6" w:semiHidden="0" w:uiPriority="67" w:unhideWhenUsed="0"/>
-    <w:lsdException w:name="Medium Grid 2 Accent 6" w:semiHidden="0" w:uiPriority="68" w:unhideWhenUsed="0"/>
-    <w:lsdException w:name="Medium Grid 3 Accent 6" w:semiHidden="0" w:uiPriority="69" w:unhideWhenUsed="0"/>
-    <w:lsdException w:name="Dark List Accent 6" w:semiHidden="0" w:uiPriority="70" w:unhideWhenUsed="0"/>
-    <w:lsdException w:name="Colorful Shading Accent 6" w:semiHidden="0" w:uiPriority="71" w:unhideWhenUsed="0"/>
-    <w:lsdException w:name="Colorful List Accent 6" w:semiHidden="0" w:uiPriority="72" w:unhideWhenUsed="0"/>
-    <w:lsdException w:name="Colorful Grid Accent 6" w:semiHidden="0" w:uiPriority="73" w:unhideWhenUsed="0"/>
-    <w:lsdException w:name="Subtle Emphasis" w:semiHidden="0" w:uiPriority="19" w:unhideWhenUsed="0" w:qFormat="1"/>
-    <w:lsdException w:name="Intense Emphasis" w:semiHidden="0" w:uiPriority="21" w:unhideWhenUsed="0" w:qFormat="1"/>
-    <w:lsdException w:name="Subtle Reference" w:semiHidden="0" w:uiPriority="31" w:unhideWhenUsed="0" w:qFormat="1"/>
-    <w:lsdException w:name="Intense Reference" w:semiHidden="0" w:uiPriority="32" w:unhideWhenUsed="0" w:qFormat="1"/>
-    <w:lsdException w:name="Book Title" w:semiHidden="0" w:uiPriority="33" w:unhideWhenUsed="0" w:qFormat="1"/>
-    <w:lsdException w:name="Bibliography" w:uiPriority="37"/>
-    <w:lsdException w:name="TOC Heading" w:uiPriority="39" w:qFormat="1"/>
-  </w:latentStyles>
-  <w:style w:type="paragraph" w:default="1" w:styleId="a0">
-    <w:name w:val="Normal"/>
-    <w:rPr>
-      <w:sz w:val="24"/>
-      <w:szCs w:val="24"/>
-      <w:lang w:eastAsia="en-US"/>
-    </w:rPr>
-  </w:style>
-  <w:style w:type="character" w:default="1" w:styleId="a1">
-    <w:name w:val="Default Paragraph Font"/>
-    <w:uiPriority w:val="1"/>
-    <w:semiHidden/>
-    <w:unhideWhenUsed/>
-  </w:style>
-  <w:style w:type="table" w:default="1" w:styleId="a2">
-    <w:name w:val="Normal Table"/>
-    <w:uiPriority w:val="99"/>
-    <w:semiHidden/>
-    <w:unhideWhenUsed/>
-    <w:tblPr>
-      <w:tblInd w:w="0" w:type="dxa"/>
-      <w:tblCellMar>
-        <w:top w:w="0" w:type="dxa"/>
-        <w:left w:w="108" w:type="dxa"/>
-        <w:bottom w:w="0" w:type="dxa"/>
-        <w:right w:w="108" w:type="dxa"/>
-      </w:tblCellMar>
-    </w:tblPr>
-  </w:style>
-  <w:style w:type="numbering" w:default="1" w:styleId="a3">
-    <w:name w:val="No List"/>
-    <w:uiPriority w:val="99"/>
-    <w:semiHidden/>
-    <w:unhideWhenUsed/>
-  </w:style>
-  <w:style w:type="character" w:styleId="a4">
-    <w:name w:val="Hyperlink"/>
-    <w:rPr>
-      <w:u w:val="single"/>
-    </w:rPr>
-  </w:style>
-  <w:style w:type="table" w:customStyle="1" w:styleId="TableNormal">
-    <w:name w:val="Table Normal"/>
-    <w:tblPr>
-      <w:tblInd w:w="0" w:type="dxa"/>
-      <w:tblCellMar>
-        <w:top w:w="0" w:type="dxa"/>
-        <w:left w:w="0" w:type="dxa"/>
-        <w:bottom w:w="0" w:type="dxa"/>
-        <w:right w:w="0" w:type="dxa"/>
-      </w:tblCellMar>
-    </w:tblPr>
-  </w:style>
-  <w:style w:type="paragraph" w:customStyle="1" w:styleId="3">
-    <w:name w:val="小标题 3"/>
-    <w:next w:val="a5"/>
-    <w:pPr>
-      <w:keepNext/>
-      <w:pBdr>
-        <w:top w:val="single" w:sz="4" w:space="0" w:color="515151"/>
-      </w:pBdr>
-      <w:spacing w:before="360" w:after="40" w:line="288" w:lineRule="auto"/>
-      <w:outlineLvl w:val="2"/>
-    </w:pPr>
-    <w:rPr>
-      <w:rFonts w:ascii="Helvetica Neue" w:eastAsia="Arial Unicode MS" w:hAnsi="Helvetica Neue" w:cs="Arial Unicode MS"/>
-      <w:color w:val="000000"/>
-      <w:spacing w:val="5"/>
-      <w:sz w:val="28"/>
-      <w:szCs w:val="28"/>
-    </w:rPr>
-  </w:style>
-  <w:style w:type="paragraph" w:customStyle="1" w:styleId="a5">
-    <w:name w:val="正文"/>
-    <w:rPr>
-      <w:rFonts w:ascii="Helvetica Neue" w:eastAsia="Arial Unicode MS" w:hAnsi="Helvetica Neue" w:cs="Arial Unicode MS"/>
-      <w:color w:val="000000"/>
-      <w:sz w:val="22"/>
-      <w:szCs w:val="22"/>
-    </w:rPr>
-  </w:style>
-  <w:style w:type="character" w:customStyle="1" w:styleId="Hyperlink0">
-    <w:name w:val="Hyperlink.0"/>
-    <w:basedOn w:val="a4"/>
-    <w:rPr>
-      <w:u w:val="single"/>
-    </w:rPr>
-  </w:style>
-  <w:style w:type="paragraph" w:customStyle="1" w:styleId="1">
+  <w:style w:type="paragraph" w:customStyle="1" w:styleId="10">
     <w:name w:val="表格样式 1"/>
     <w:rPr>
       <w:rFonts w:ascii="Helvetica Neue" w:eastAsia="Helvetica Neue" w:hAnsi="Helvetica Neue" w:cs="Helvetica Neue"/>
@@ -2426,7 +2270,7 @@
     <a:fontScheme name="Blank">
       <a:majorFont>
         <a:latin typeface="Helvetica Neue"/>
-        <a:ea typeface="宋体"/>
+        <a:ea typeface="黑体"/>
         <a:cs typeface="Helvetica Neue"/>
       </a:majorFont>
       <a:minorFont>

</xml_diff>